<commit_message>
exported current version as .docx
</commit_message>
<xml_diff>
--- a/manuscript/manuscript.docx
+++ b/manuscript/manuscript.docx
@@ -7,19 +7,67 @@
         <w:pStyle w:val="Titel"/>
       </w:pPr>
       <w:r>
-        <w:t xml:space="preserve">Positive</w:t>
-      </w:r>
-      <w:r>
-        <w:t xml:space="preserve"> </w:t>
-      </w:r>
-      <w:r>
-        <w:t xml:space="preserve">Results</w:t>
-      </w:r>
-      <w:r>
-        <w:t xml:space="preserve"> </w:t>
-      </w:r>
-      <w:r>
-        <w:t xml:space="preserve">in</w:t>
+        <w:t xml:space="preserve">An</w:t>
+      </w:r>
+      <w:r>
+        <w:t xml:space="preserve"> </w:t>
+      </w:r>
+      <w:r>
+        <w:t xml:space="preserve">excess</w:t>
+      </w:r>
+      <w:r>
+        <w:t xml:space="preserve"> </w:t>
+      </w:r>
+      <w:r>
+        <w:t xml:space="preserve">of</w:t>
+      </w:r>
+      <w:r>
+        <w:t xml:space="preserve"> </w:t>
+      </w:r>
+      <w:r>
+        <w:t xml:space="preserve">positive</w:t>
+      </w:r>
+      <w:r>
+        <w:t xml:space="preserve"> </w:t>
+      </w:r>
+      <w:r>
+        <w:t xml:space="preserve">results:</w:t>
+      </w:r>
+      <w:r>
+        <w:t xml:space="preserve"> </w:t>
+      </w:r>
+      <w:r>
+        <w:t xml:space="preserve">Comparing</w:t>
+      </w:r>
+      <w:r>
+        <w:t xml:space="preserve"> </w:t>
+      </w:r>
+      <w:r>
+        <w:t xml:space="preserve">the</w:t>
+      </w:r>
+      <w:r>
+        <w:t xml:space="preserve"> </w:t>
+      </w:r>
+      <w:r>
+        <w:t xml:space="preserve">standard</w:t>
+      </w:r>
+      <w:r>
+        <w:t xml:space="preserve"> </w:t>
+      </w:r>
+      <w:r>
+        <w:t xml:space="preserve">Psychology</w:t>
+      </w:r>
+      <w:r>
+        <w:t xml:space="preserve"> </w:t>
+      </w:r>
+      <w:r>
+        <w:t xml:space="preserve">literature</w:t>
+      </w:r>
+      <w:r>
+        <w:t xml:space="preserve"> </w:t>
+      </w:r>
+      <w:r>
+        <w:t xml:space="preserve">with</w:t>
       </w:r>
       <w:r>
         <w:t xml:space="preserve"> </w:t>
@@ -39,7 +87,7 @@
         <w:pStyle w:val="Author"/>
       </w:pPr>
       <w:r>
-        <w:t xml:space="preserve">Anne Scheel</w:t>
+        <w:t xml:space="preserve">Anne M. Scheel</w:t>
       </w:r>
       <w:r>
         <w:rPr>
@@ -152,7 +200,7 @@
         <w:pStyle w:val="Textkrper"/>
       </w:pPr>
       <w:r>
-        <w:t xml:space="preserve">Correspondence concerning this article should be addressed to Anne Scheel, Den Dolech 1, Atlas 9.417, 5600 MB, Eindhoven, The Netherlands. E-mail:</w:t>
+        <w:t xml:space="preserve">Correspondence concerning this article should be addressed to Anne M. Scheel, Den Dolech 1, Atlas 9.417, 5600 MB, Eindhoven, The Netherlands. E-mail:</w:t>
       </w:r>
       <w:r>
         <w:t xml:space="preserve"> </w:t>
@@ -180,7 +228,127 @@
         <w:pStyle w:val="Textkrper"/>
       </w:pPr>
       <w:r>
-        <w:t xml:space="preserve">XXXXXXXXXXXXXXXXXXX</w:t>
+        <w:t xml:space="preserve">When scientific studies with positive results that support the tested hypotheses have a higher probability of being published than studies with negative results, the literature will give a distorted view of the research scientists conduct. Psychology researchers have been concerned about the degree of distortion publication bias and</w:t>
+      </w:r>
+      <w:r>
+        <w:t xml:space="preserve"> </w:t>
+      </w:r>
+      <w:r>
+        <w:t xml:space="preserve">“</w:t>
+      </w:r>
+      <w:r>
+        <w:t xml:space="preserve">questionable research practices</w:t>
+      </w:r>
+      <w:r>
+        <w:t xml:space="preserve">”</w:t>
+      </w:r>
+      <w:r>
+        <w:t xml:space="preserve"> </w:t>
+      </w:r>
+      <w:r>
+        <w:t xml:space="preserve">have caused in their own literature, and developed new research and publication practices that aim to minimise these biases. Registered Reports are a new publication format in which peer review and the decision to publish take place before the study results are known. We compared the results in the full population of published Registered Reports in Psychology (</w:t>
+      </w:r>
+      <m:oMath>
+        <m:r>
+          <m:t>N</m:t>
+        </m:r>
+        <m:r>
+          <m:t>=</m:t>
+        </m:r>
+        <m:r>
+          <m:t>71</m:t>
+        </m:r>
+      </m:oMath>
+      <w:r>
+        <w:t xml:space="preserve">, as of November 2018) with a random sample of hypothesis-testing studies from the standard literature (</w:t>
+      </w:r>
+      <m:oMath>
+        <m:r>
+          <m:t>N</m:t>
+        </m:r>
+        <m:r>
+          <m:t>=</m:t>
+        </m:r>
+        <m:r>
+          <m:t>152</m:t>
+        </m:r>
+      </m:oMath>
+      <w:r>
+        <w:t xml:space="preserve">) by searching 633 journals for the phrase ‘test* the hypothes*’</w:t>
+      </w:r>
+      <w:r>
+        <w:t xml:space="preserve"> </w:t>
+      </w:r>
+      <w:r>
+        <w:t xml:space="preserve">(replicating a method by Fanelli, 2010)</w:t>
+      </w:r>
+      <w:r>
+        <w:t xml:space="preserve">. Analysing the first hypothesis reported in each paper, we found</w:t>
+      </w:r>
+      <w:r>
+        <w:t xml:space="preserve"> </w:t>
+      </w:r>
+      <m:oMath>
+        <m:r>
+          <m:t>96.05</m:t>
+        </m:r>
+        <m:r>
+          <m:t>%</m:t>
+        </m:r>
+      </m:oMath>
+      <w:r>
+        <w:t xml:space="preserve"> </w:t>
+      </w:r>
+      <w:r>
+        <w:t xml:space="preserve">positive results in standard reports, but only</w:t>
+      </w:r>
+      <w:r>
+        <w:t xml:space="preserve"> </w:t>
+      </w:r>
+      <m:oMath>
+        <m:r>
+          <m:t>43.66</m:t>
+        </m:r>
+        <m:r>
+          <m:t>%</m:t>
+        </m:r>
+      </m:oMath>
+      <w:r>
+        <w:t xml:space="preserve"> </w:t>
+      </w:r>
+      <w:r>
+        <w:t xml:space="preserve">positive results in Registered Reports. The difference remained nearly as large when direct replications were excluded from the analysis (</w:t>
+      </w:r>
+      <m:oMath>
+        <m:r>
+          <m:t>95.95</m:t>
+        </m:r>
+        <m:r>
+          <m:t>%</m:t>
+        </m:r>
+      </m:oMath>
+      <w:r>
+        <w:t xml:space="preserve"> </w:t>
+      </w:r>
+      <w:r>
+        <w:t xml:space="preserve">vs</w:t>
+      </w:r>
+      <w:r>
+        <w:t xml:space="preserve"> </w:t>
+      </w:r>
+      <m:oMath>
+        <m:r>
+          <m:t>50</m:t>
+        </m:r>
+        <m:r>
+          <m:t>%</m:t>
+        </m:r>
+      </m:oMath>
+      <w:r>
+        <w:t xml:space="preserve"> </w:t>
+      </w:r>
+      <w:r>
+        <w:t xml:space="preserve">positive results). Although our study is not a direct test of the effects of publication bias and questionable research practices on the literature, the large gap between standard reports and Registered Reports suggests that psychologists under-report negative results to an extent that threatens cumulative science.</w:t>
       </w:r>
     </w:p>
     <w:p>
@@ -197,7 +365,7 @@
         <w:t xml:space="preserve"> </w:t>
       </w:r>
       <w:r>
-        <w:t xml:space="preserve">keyword 1, keyword 2, keyword 3</w:t>
+        <w:t xml:space="preserve">Publication bias, Registered Reports</w:t>
       </w:r>
     </w:p>
     <w:p>
@@ -214,7 +382,7 @@
         <w:t xml:space="preserve"> </w:t>
       </w:r>
       <w:r>
-        <w:t xml:space="preserve">XXX</w:t>
+        <w:t xml:space="preserve">6395</w:t>
       </w:r>
     </w:p>
     <w:p>
@@ -223,7 +391,7 @@
         <w:pStyle w:val="Titel"/>
       </w:pPr>
       <w:r>
-        <w:t xml:space="preserve">Positive Results in Registered Reports</w:t>
+        <w:t xml:space="preserve">An excess of positive results: Comparing the standard Psychology literature with Registered Reports</w:t>
       </w:r>
     </w:p>
     <w:p>
@@ -566,7 +734,16 @@
         <w:t xml:space="preserve"> </w:t>
       </w:r>
       <w:r>
-        <w:t xml:space="preserve">(“p-hacking”; Simmons, Nelson, &amp; Simonsohn, 2011)</w:t>
+        <w:t xml:space="preserve">(“</w:t>
+      </w:r>
+      <w:r>
+        <w:rPr>
+          <w:i/>
+        </w:rPr>
+        <w:t xml:space="preserve">p</w:t>
+      </w:r>
+      <w:r>
+        <w:t xml:space="preserve">-hacking”; Simmons, Nelson, &amp; Simonsohn, 2011)</w:t>
       </w:r>
       <w:r>
         <w:t xml:space="preserve">.</w:t>
@@ -782,13 +959,13 @@
         <w:pStyle w:val="Textkrper"/>
       </w:pPr>
       <w:r>
-        <w:t xml:space="preserve">In addition to bias protection, RRs promise high-quality research: Stage-1 peer review (pre data) increases the likelihood that methodological flaws and immature or misguided ideas will be spotted and fixed (or weeded out) before a study is conducted, and authors typically have to include outcome-neutral control conditions that allow verifying data quality once results are in (studies failing these quality checks may be rejected).</w:t>
-      </w:r>
-      <w:r>
-        <w:t xml:space="preserve"> </w:t>
-      </w:r>
-      <w:r>
-        <w:t xml:space="preserve">Many journals offering RRs also require that planned hypothesis tests are based on a power analysis that ensures a high probability of finding a statistically significant result if there is a true effect of the expected size (e.g.,</w:t>
+        <w:t xml:space="preserve">In addition to bias protection, Registered Reportss promise high-quality research: Stage-1 peer review (pre data) increases the likelihood that methodological flaws and immature or misguided ideas will be spotted and fixed (or weeded out) before a study is conducted, and authors typically have to include outcome-neutral control conditions that allow verifying data quality once results are in (studies failing these quality checks may be rejected).</w:t>
+      </w:r>
+      <w:r>
+        <w:t xml:space="preserve"> </w:t>
+      </w:r>
+      <w:r>
+        <w:t xml:space="preserve">Many journals offering Registered Reports also require that planned hypothesis tests are based on a power analysis that ensures a high probability of finding a statistically significant result if there is a true effect of the expected size (e.g.,</w:t>
       </w:r>
       <w:r>
         <w:t xml:space="preserve"> </w:t>
@@ -819,7 +996,7 @@
         <w:t xml:space="preserve"> </w:t>
       </w:r>
       <w:r>
-        <w:t xml:space="preserve">The RR format combines powerful safeguards against publication bias and QRPs with standards for research quality that are at least equal to ordinary peer review, and often include statistical power requirements that likely exceed those in the standard literature</w:t>
+        <w:t xml:space="preserve">The Registered Reports format combines powerful safeguards against publication bias and QRPs with standards for research quality that are at least equal to ordinary peer review, and often include statistical power requirements that likely exceed those in the standard literature</w:t>
       </w:r>
       <w:r>
         <w:t xml:space="preserve"> </w:t>
@@ -834,7 +1011,7 @@
         <w:t xml:space="preserve"> </w:t>
       </w:r>
       <w:r>
-        <w:t xml:space="preserve">Therefore, if the emerging RR literature in psychology contains fewer positive results than the standard literature, the cause must be either the difference in bias or a lower proportion of true hypotheses tested in RRs (or a combination of the two).</w:t>
+        <w:t xml:space="preserve">Therefore, if the emerging Registered Reports literature in psychology contains fewer positive results than the standard literature, the cause must be either the difference in bias or a lower proportion of true hypotheses tested in Registered Reports (or a combination of the two).</w:t>
       </w:r>
       <w:r>
         <w:t xml:space="preserve"> </w:t>
@@ -846,7 +1023,7 @@
         <w:t xml:space="preserve"> </w:t>
       </w:r>
       <w:r>
-        <w:t xml:space="preserve">Considering the high standards for research quality in RRs, a large difference in positive results between RRs and the standard literature would also mean that publication bias is not a desirable filter for poorly conducted studies, but that we should worry about the high-quality negative results we are missing because of it.</w:t>
+        <w:t xml:space="preserve">Considering the high standards for research quality in Registered Reports, a large difference in positive results between Registered Reports and the standard literature would also mean that publication bias is not a desirable filter for poorly conducted studies, but that we should worry about the high-quality negative results we are missing because of it.</w:t>
       </w:r>
     </w:p>
     <w:p>
@@ -864,7 +1041,7 @@
         <w:pStyle w:val="FirstParagraph"/>
       </w:pPr>
       <w:r>
-        <w:t xml:space="preserve">The goal of our study was to test if RRs in psychology show a lower positive result rate than articles published in the traditional way (henceforth referred to as</w:t>
+        <w:t xml:space="preserve">The goal of our study was to test if Registered Reports in psychology show a lower positive result rate than articles published in the traditional way (henceforth referred to as</w:t>
       </w:r>
       <w:r>
         <w:t xml:space="preserve"> </w:t>
@@ -958,7 +1135,7 @@
         <w:t xml:space="preserve"> </w:t>
       </w:r>
       <w:r>
-        <w:t xml:space="preserve">For standard reports we used the same sampling method (restricted to the psychology discipline), and for RRs we relied on a database curated by the Center for Open Science (COS).</w:t>
+        <w:t xml:space="preserve">For standard reports we used the same sampling method (restricted to the psychology discipline), and for Registered Reports we relied on a database curated by the Center for Open Science (COS).</w:t>
       </w:r>
       <w:r>
         <w:t xml:space="preserve"> </w:t>
@@ -994,13 +1171,13 @@
         <w:t xml:space="preserve"> </w:t>
       </w:r>
       <w:r>
-        <w:t xml:space="preserve">We additionally coded if studies were replications or original work because many published RRs are replications.</w:t>
-      </w:r>
-      <w:r>
-        <w:t xml:space="preserve"> </w:t>
-      </w:r>
-      <w:r>
-        <w:t xml:space="preserve">If replications are motivated by scepticism of the original results, the prior probability of hypotheses tested in these studies may be lower than in original studies, and a higher proportion of replications among RRs than standard reports could therefore introduce a confound.</w:t>
+        <w:t xml:space="preserve">We additionally coded if studies were replications or original work because many published Registered Reports are replications.</w:t>
+      </w:r>
+      <w:r>
+        <w:t xml:space="preserve"> </w:t>
+      </w:r>
+      <w:r>
+        <w:t xml:space="preserve">If replications are motivated by scepticism of the original results, the prior probability of hypotheses tested in these studies may be lower than in original studies, and a higher proportion of replications among Registered Reports than standard reports could therefore introduce a confound.</w:t>
       </w:r>
     </w:p>
     <w:p>
@@ -1026,7 +1203,7 @@
         <w:t xml:space="preserve"> </w:t>
       </w:r>
       <w:r>
-        <w:t xml:space="preserve">They coded the proportion of null results in the 127 biomedical and psychology RRs listed in the COS database as of September 2018.</w:t>
+        <w:t xml:space="preserve">They coded the proportion of null results in the 127 biomedical and psychology Registered Reports listed in the COS database as of September 2018.</w:t>
       </w:r>
       <w:r>
         <w:t xml:space="preserve"> </w:t>
@@ -1038,7 +1215,7 @@
         <w:t xml:space="preserve"> </w:t>
       </w:r>
       <w:r>
-        <w:t xml:space="preserve">Allen and Mehler used a self-developed method to code the percentage of unsupported hypotheses in RRs (counting all hypotheses in each paper) and found</w:t>
+        <w:t xml:space="preserve">Allen and Mehler used a self-developed method to code the percentage of unsupported hypotheses in Registered Reports (counting all hypotheses in each paper) and found</w:t>
       </w:r>
       <w:r>
         <w:t xml:space="preserve"> </w:t>
@@ -1055,7 +1232,7 @@
         <w:t xml:space="preserve"> </w:t>
       </w:r>
       <w:r>
-        <w:t xml:space="preserve">unsupported hypotheses across all included RRs,</w:t>
+        <w:t xml:space="preserve">unsupported hypotheses across all included Registered Reports,</w:t>
       </w:r>
       <w:r>
         <w:t xml:space="preserve"> </w:t>
@@ -1182,7 +1359,7 @@
         <w:pStyle w:val="Textkrper"/>
       </w:pPr>
       <w:r>
-        <w:t xml:space="preserve">A major advantage of our study is that it allows us to draw a more meaningful comparison between RRs and the standard literature because we apply a previously used method</w:t>
+        <w:t xml:space="preserve">A major advantage of our study is that it allows us to draw a more meaningful comparison between Registered Reports and the standard literature because we apply a previously used method</w:t>
       </w:r>
       <w:r>
         <w:t xml:space="preserve"> </w:t>
@@ -1270,13 +1447,13 @@
         <w:t xml:space="preserve"> </w:t>
       </w:r>
       <w:r>
-        <w:t xml:space="preserve">Therefore we also coded the phrases used to introduce hypotheses in RRs, analysed how many of them would have been detected with Fanelli’s search term, and compiled a list of alternative search terms to test the generalisability of Fanelli’s results in the future.</w:t>
-      </w:r>
-      <w:r>
-        <w:t xml:space="preserve"> </w:t>
-      </w:r>
-      <w:r>
-        <w:t xml:space="preserve">Finally, we share a rich dataset containing the exact quotes of hypotheses and conclusions on which we based our judgments, as well as detailed descriptions of our sampling and coding procedure (see Appendix).</w:t>
+        <w:t xml:space="preserve">Therefore we also coded the phrases used to introduce hypotheses in Registered Reports, analysed how many of them would have been detected with Fanelli’s search term, and compiled a list of alternative search terms to test the generalisability of Fanelli’s results in the future.</w:t>
+      </w:r>
+      <w:r>
+        <w:t xml:space="preserve"> </w:t>
+      </w:r>
+      <w:r>
+        <w:t xml:space="preserve">Finally, we share a rich dataset containing the exact quotes of hypotheses and conclusions on which we based our judgements, as well as detailed descriptions of our sampling and coding procedure (see Appendix).</w:t>
       </w:r>
       <w:r>
         <w:t xml:space="preserve"> </w:t>
@@ -1359,7 +1536,7 @@
         <w:t xml:space="preserve"> </w:t>
       </w:r>
       <w:r>
-        <w:t xml:space="preserve">to obtain a new sample of standard reports, but restricted year of publication to 2013-2018 to match the sample to the RR population.</w:t>
+        <w:t xml:space="preserve">to obtain a new sample of standard reports, but restricted year of publication to 2013-2018 to match the sample to the Registered Reports population.</w:t>
       </w:r>
       <w:r>
         <w:t xml:space="preserve"> </w:t>
@@ -1494,7 +1671,7 @@
           <wp:inline>
             <wp:extent cx="5969000" cy="3408853"/>
             <wp:effectExtent b="0" l="0" r="0" t="0"/>
-            <wp:docPr descr="Figure 1:.  Sampling process and exclusions for standard reports and Registered Reports. Standard reports were accidentally oversampled: We initially excluded 8 papers and only after replacing them found that two had erroneously been excluded. “Preregistered”: study had been preregistered but was not a full RR; “results-blind review”: article had undergone results-blind peer review but was not a full RR (authors knew results before first submission); “ambiguous”: Four of these had been treated as RRs but used pre-existing data to which the authors had access before conducting their analyses, one had no explicit signs of an RR except for a 2.5-year delay between submission and acceptance. We chose to exclude these cases to be conservative." title="" id="1" name="Picture"/>
+            <wp:docPr descr="Figure 1:.  Sampling process and exclusions for standard reports and Registered Reports. Standard reports were accidentally oversampled: We initially excluded 8 papers and only after replacing them found that two had erroneously been excluded. “Preregistered”: study had been preregistered but was not a full RR; “results-blind review”: article had undergone results-blind peer review but was not a full RR (authors knew results before first submission); “ambiguous”: Four of these had been treated as Registered Reports but used pre-existing data to which the authors had access before conducting their analyses, one had no explicit signs of an RR except for a 2.5-year delay between submission and acceptance. We chose to exclude these cases to be conservative." title="" id="1" name="Picture"/>
             <a:graphic>
               <a:graphicData uri="http://schemas.openxmlformats.org/drawingml/2006/picture">
                 <pic:pic>
@@ -1597,7 +1774,7 @@
         <w:t xml:space="preserve">”</w:t>
       </w:r>
       <w:r>
-        <w:t xml:space="preserve">: Four of these had been treated as RRs but used pre-existing data to which the authors had access before conducting their analyses, one had no explicit signs of an RR except for a 2.5-year delay between submission and acceptance. We chose to exclude these cases to be conservative.</w:t>
+        <w:t xml:space="preserve">: Four of these had been treated as Registered Reports but used pre-existing data to which the authors had access before conducting their analyses, one had no explicit signs of an RR except for a 2.5-year delay between submission and acceptance. We chose to exclude these cases to be conservative.</w:t>
       </w:r>
     </w:p>
     <w:p>
@@ -1605,7 +1782,7 @@
         <w:pStyle w:val="Textkrper"/>
       </w:pPr>
       <w:r>
-        <w:t xml:space="preserve">For Registered Reports we aimed to include all published RRs in the field of Psychology that tested at least one hypothesis, regardless of whether or not they used the phrase</w:t>
+        <w:t xml:space="preserve">For Registered Reports we aimed to include all published Registered Reports in the field of Psychology that tested at least one hypothesis, regardless of whether or not they used the phrase</w:t>
       </w:r>
       <w:r>
         <w:t xml:space="preserve"> </w:t>
@@ -1660,19 +1837,18 @@
         <w:t xml:space="preserve"> </w:t>
       </w:r>
       <w:r>
-        <w:t xml:space="preserve">We downloaded a database of published RRs curated by the Center for Open Science</w:t>
-      </w:r>
-      <w:r>
-        <w:rPr>
-          <w:rStyle w:val="Funotenzeichen"/>
-        </w:rPr>
-        <w:footnoteReference w:id="29"/>
-      </w:r>
-      <w:r>
-        <w:t xml:space="preserve"> </w:t>
-      </w:r>
-      <w:r>
-        <w:t xml:space="preserve">(retrieved on 19th November 2018), and excluded papers published in journals that were listed in categories other than</w:t>
+        <w:t xml:space="preserve">We downloaded a database of published Registered Reports curated by the Center for Open Science (</w:t>
+      </w:r>
+      <w:hyperlink r:id="rId29">
+        <w:r>
+          <w:rPr>
+            <w:rStyle w:val="Hyperlink"/>
+          </w:rPr>
+          <w:t xml:space="preserve">https://www.zotero.org/groups/479248/osf/items/collectionKey/KEJP68G9</w:t>
+        </w:r>
+      </w:hyperlink>
+      <w:r>
+        <w:t xml:space="preserve">, retrieved on 19th November 2018), and excluded papers published in journals that were listed in categories other than</w:t>
       </w:r>
       <w:r>
         <w:t xml:space="preserve"> </w:t>
@@ -1714,7 +1890,7 @@
         <w:t xml:space="preserve"> </w:t>
       </w:r>
       <w:r>
-        <w:t xml:space="preserve">Note that the decision to focus only on the Psychiatry/Psychology category meant excluding 13 RRs published in Cortex because the ESI counts this journal towards the separate category</w:t>
+        <w:t xml:space="preserve">Note that the decision to focus only on the Psychiatry/Psychology category meant excluding 13 Registered Reports published in Cortex because the ESI counts this journal towards the separate category</w:t>
       </w:r>
       <w:r>
         <w:t xml:space="preserve"> </w:t>
@@ -1743,22 +1919,24 @@
       <w:r>
         <w:t xml:space="preserve">This deviates from our preregistration insofar as we had not specified how discipline membership would be determined.</w:t>
       </w:r>
-      <w:r>
-        <w:t xml:space="preserve"> </w:t>
-      </w:r>
-      <w:r>
-        <w:t xml:space="preserve">Following these exclusions, we verified the RR status of all remaining papers in our sample.</w:t>
-      </w:r>
-      <w:r>
-        <w:t xml:space="preserve"> </w:t>
-      </w:r>
-      <w:r>
-        <w:t xml:space="preserve">Papers were counted as RRs if they were labelled as such by the journal itself and the journal submission guidelines made it clear that these submissions had been reviewed and received in-principle acceptance before the data collection (or analyses) of all studies in the paper had been conducted (in accordance with</w:t>
-      </w:r>
-      <w:r>
-        <w:t xml:space="preserve"> </w:t>
-      </w:r>
-      <w:hyperlink r:id="rId31">
+    </w:p>
+    <w:p>
+      <w:pPr>
+        <w:pStyle w:val="Textkrper"/>
+      </w:pPr>
+      <w:r>
+        <w:t xml:space="preserve">Following these exclusions, we verified the Registered Reports status of all remaining papers in our sample.</w:t>
+      </w:r>
+      <w:r>
+        <w:t xml:space="preserve"> </w:t>
+      </w:r>
+      <w:r>
+        <w:t xml:space="preserve">Papers were counted as Registered Reports if they were labelled as such by the journal itself and the journal submission guidelines made it clear that these submissions had been reviewed and received in-principle acceptance before the data collection (or analyses) of all studies in the paper had been conducted (in accordance with</w:t>
+      </w:r>
+      <w:r>
+        <w:t xml:space="preserve"> </w:t>
+      </w:r>
+      <w:hyperlink r:id="rId30">
         <w:r>
           <w:rPr>
             <w:rStyle w:val="Hyperlink"/>
@@ -1773,13 +1951,13 @@
         <w:t xml:space="preserve"> </w:t>
       </w:r>
       <w:r>
-        <w:t xml:space="preserve">For papers not clearly labelled as RRs we consulted relevant editorial publications (e.g., for special issues) or contacted the respective editors directly.</w:t>
-      </w:r>
-      <w:r>
-        <w:t xml:space="preserve"> </w:t>
-      </w:r>
-      <w:r>
-        <w:t xml:space="preserve">Of the 151 entries in the COS RR database, 55 were excluded because they belonged to a non-Psychology discipline, 12 because they were not certainly RRs, and 13 because they did not test hypotheses or contained insufficient information, leaving 71 RRs for the final analysis (see Fig. </w:t>
+        <w:t xml:space="preserve">For papers not clearly labelled as Registered Reports we consulted relevant editorial publications (e.g., for special issues) or contacted the respective editors directly.</w:t>
+      </w:r>
+      <w:r>
+        <w:t xml:space="preserve"> </w:t>
+      </w:r>
+      <w:r>
+        <w:t xml:space="preserve">Of the 151 entries in the COS Registered Reports database, 55 were excluded because they belonged to a non-Psychology discipline, 12 because they were not certainly Registered Reports, and 13 because they did not test hypotheses or contained insufficient information, leaving 71 Registered Reports for the final analysis (see Fig. </w:t>
       </w:r>
       <w:r>
         <w:t xml:space="preserve">1</w:t>
@@ -1831,357 +2009,357 @@
       <w:pPr>
         <w:pStyle w:val="berschrift2"/>
       </w:pPr>
-      <w:bookmarkStart w:id="32" w:name="measures-and-coding-procedure"/>
+      <w:bookmarkStart w:id="31" w:name="measures-and-coding-procedure"/>
       <w:r>
         <w:t xml:space="preserve">Measures and coding procedure</w:t>
       </w:r>
+      <w:bookmarkEnd w:id="31"/>
+    </w:p>
+    <w:p>
+      <w:pPr>
+        <w:pStyle w:val="FirstParagraph"/>
+      </w:pPr>
+      <w:r>
+        <w:t xml:space="preserve">The main dependent variable was whether or not the first hypothesis was supported or not, as reported by the authors.</w:t>
+      </w:r>
+      <w:r>
+        <w:t xml:space="preserve"> </w:t>
+      </w:r>
+      <w:r>
+        <w:t xml:space="preserve">We tried to follow Fanelli’s</w:t>
+      </w:r>
+      <w:r>
+        <w:t xml:space="preserve"> </w:t>
+      </w:r>
+      <w:r>
+        <w:t xml:space="preserve">(2010)</w:t>
+      </w:r>
+      <w:r>
+        <w:t xml:space="preserve"> </w:t>
+      </w:r>
+      <w:r>
+        <w:t xml:space="preserve">coding procedure as closely as possible, which he describes as follows:</w:t>
+      </w:r>
+    </w:p>
+    <w:p>
+      <w:pPr>
+        <w:pStyle w:val="Blocktext"/>
+      </w:pPr>
+      <w:r>
+        <w:t xml:space="preserve">By examining the abstract and/or full- text, it was determined whether the authors of each paper had concluded to have found a positive (full or partial) or negative (null or negative) support.</w:t>
+      </w:r>
+      <w:r>
+        <w:t xml:space="preserve"> </w:t>
+      </w:r>
+      <w:r>
+        <w:t xml:space="preserve">If more than one hypothesis was being tested, only the first one to appear in the text was considered.</w:t>
+      </w:r>
+      <w:r>
+        <w:t xml:space="preserve"> </w:t>
+      </w:r>
+      <w:r>
+        <w:t xml:space="preserve">We excluded meeting abstracts and papers that either did not test a hypothesis or for which we lacked sufficient information to determine the outcome. (p. 8)</w:t>
+      </w:r>
+    </w:p>
+    <w:p>
+      <w:pPr>
+        <w:pStyle w:val="FirstParagraph"/>
+      </w:pPr>
+      <w:r>
+        <w:t xml:space="preserve">Like</w:t>
+      </w:r>
+      <w:r>
+        <w:t xml:space="preserve"> </w:t>
+      </w:r>
+      <w:r>
+        <w:t xml:space="preserve">Fanelli (2010)</w:t>
+      </w:r>
+      <w:r>
+        <w:t xml:space="preserve">, we coded hypotheses as having received</w:t>
+      </w:r>
+      <w:r>
+        <w:t xml:space="preserve"> </w:t>
+      </w:r>
+      <w:r>
+        <w:t xml:space="preserve">“</w:t>
+      </w:r>
+      <w:r>
+        <w:t xml:space="preserve">support</w:t>
+      </w:r>
+      <w:r>
+        <w:t xml:space="preserve">”</w:t>
+      </w:r>
+      <w:r>
+        <w:t xml:space="preserve">,</w:t>
+      </w:r>
+      <w:r>
+        <w:t xml:space="preserve"> </w:t>
+      </w:r>
+      <w:r>
+        <w:t xml:space="preserve">“</w:t>
+      </w:r>
+      <w:r>
+        <w:t xml:space="preserve">partial support</w:t>
+      </w:r>
+      <w:r>
+        <w:t xml:space="preserve">”</w:t>
+      </w:r>
+      <w:r>
+        <w:t xml:space="preserve">, or</w:t>
+      </w:r>
+      <w:r>
+        <w:t xml:space="preserve"> </w:t>
+      </w:r>
+      <w:r>
+        <w:t xml:space="preserve">“</w:t>
+      </w:r>
+      <w:r>
+        <w:t xml:space="preserve">no support</w:t>
+      </w:r>
+      <w:r>
+        <w:t xml:space="preserve">”</w:t>
+      </w:r>
+      <w:r>
+        <w:t xml:space="preserve">, which was recoded into a binary</w:t>
+      </w:r>
+      <w:r>
+        <w:t xml:space="preserve"> </w:t>
+      </w:r>
+      <w:r>
+        <w:t xml:space="preserve">“</w:t>
+      </w:r>
+      <w:r>
+        <w:t xml:space="preserve">support</w:t>
+      </w:r>
+      <w:r>
+        <w:t xml:space="preserve">”</w:t>
+      </w:r>
+      <w:r>
+        <w:t xml:space="preserve"> </w:t>
+      </w:r>
+      <w:r>
+        <w:t xml:space="preserve">(full or partial) vs</w:t>
+      </w:r>
+      <w:r>
+        <w:t xml:space="preserve"> </w:t>
+      </w:r>
+      <w:r>
+        <w:t xml:space="preserve">“</w:t>
+      </w:r>
+      <w:r>
+        <w:t xml:space="preserve">no support</w:t>
+      </w:r>
+      <w:r>
+        <w:t xml:space="preserve">”</w:t>
+      </w:r>
+      <w:r>
+        <w:t xml:space="preserve"> </w:t>
+      </w:r>
+      <w:r>
+        <w:t xml:space="preserve">variable for the analysis.</w:t>
+      </w:r>
+      <w:r>
+        <w:t xml:space="preserve"> </w:t>
+      </w:r>
+      <w:r>
+        <w:t xml:space="preserve">Coding disagreements between full and partial support were deemed minor since they would not affect the final results, thus only disagreements affecting the binary support/no support classification were treated as major and resolved through discussion.</w:t>
+      </w:r>
+    </w:p>
+    <w:p>
+      <w:pPr>
+        <w:pStyle w:val="Textkrper"/>
+      </w:pPr>
+      <w:r>
+        <w:t xml:space="preserve">Before preregistering our study, we conducted a pilot to assess if we could employ Fanelli’s method successfully.</w:t>
+      </w:r>
+      <w:r>
+        <w:t xml:space="preserve"> </w:t>
+      </w:r>
+      <w:r>
+        <w:t xml:space="preserve">Originally we had planned to first reproduce his results on the same sample of Psychiatry/Psychology articles used in</w:t>
+      </w:r>
+      <w:r>
+        <w:t xml:space="preserve"> </w:t>
+      </w:r>
+      <w:r>
+        <w:t xml:space="preserve">Fanelli (2010)</w:t>
+      </w:r>
+      <w:r>
+        <w:t xml:space="preserve">.</w:t>
+      </w:r>
+      <w:r>
+        <w:t xml:space="preserve"> </w:t>
+      </w:r>
+      <w:r>
+        <w:t xml:space="preserve">Unfortunately the author refused to share the original data (or even a list of the coded articles) with us.</w:t>
+      </w:r>
+      <w:r>
+        <w:t xml:space="preserve"> </w:t>
+      </w:r>
+      <w:r>
+        <w:t xml:space="preserve">Instead, we received an excerpt which contained data for 11 records from the original sample, but no reference information of the coded articles (personal communication, 5th October 2018).</w:t>
+      </w:r>
+      <w:r>
+        <w:t xml:space="preserve"> </w:t>
+      </w:r>
+      <w:r>
+        <w:t xml:space="preserve">We were able to find these 11 articles based on the hypothesis quotes that had been coded, and used them as a pilot sample along with 10 randomly selected Registered Reports.</w:t>
+      </w:r>
+      <w:r>
+        <w:t xml:space="preserve"> </w:t>
+      </w:r>
+      <w:r>
+        <w:t xml:space="preserve">MS and AS independently coded all 21 pilot articles with only one major disagreement in each group.</w:t>
+      </w:r>
+      <w:r>
+        <w:t xml:space="preserve"> </w:t>
+      </w:r>
+      <w:r>
+        <w:t xml:space="preserve">In the standard reports group, this disagreement was also the only case of major disagreement with Fanelli’s original coding, which we deemed satisfying to proceed.</w:t>
+      </w:r>
+    </w:p>
+    <w:p>
+      <w:pPr>
+        <w:pStyle w:val="Textkrper"/>
+      </w:pPr>
+      <w:r>
+        <w:t xml:space="preserve">Based on our experiences during the pilot, we added one coding criterion:</w:t>
+      </w:r>
+      <w:r>
+        <w:t xml:space="preserve"> </w:t>
+      </w:r>
+      <w:r>
+        <w:t xml:space="preserve">If the first hypothesis mentioned in a paper was not explicitly tested but subsequently divided into sub-hypotheses that were tested, we would code the first tested hypothesis rather than the first hypothesis mentioned in the text.</w:t>
+      </w:r>
+      <w:r>
+        <w:t xml:space="preserve"> </w:t>
+      </w:r>
+      <w:r>
+        <w:t xml:space="preserve">In Registered Reports we coded the first preregistered hypothesis, thus excluding unregistered pilot studies.</w:t>
+      </w:r>
+      <w:r>
+        <w:t xml:space="preserve"> </w:t>
+      </w:r>
+      <w:r>
+        <w:t xml:space="preserve">MS coded all papers in the sample, AS double-coded all papers MS had found difficult to code or could not code (</w:t>
+      </w:r>
+      <m:oMath>
+        <m:r>
+          <m:t>24</m:t>
+        </m:r>
+      </m:oMath>
+      <w:r>
+        <w:t xml:space="preserve"> </w:t>
+      </w:r>
+      <w:r>
+        <w:t xml:space="preserve">RRs</w:t>
+      </w:r>
+      <w:r>
+        <w:t xml:space="preserve"> </w:t>
+      </w:r>
+      <m:oMath>
+        <m:r>
+          <m:t>=</m:t>
+        </m:r>
+        <m:r>
+          <m:t>33.80</m:t>
+        </m:r>
+        <m:r>
+          <m:t>%</m:t>
+        </m:r>
+      </m:oMath>
+      <w:r>
+        <w:t xml:space="preserve"> </w:t>
+      </w:r>
+      <w:r>
+        <w:t xml:space="preserve">and</w:t>
+      </w:r>
+      <w:r>
+        <w:t xml:space="preserve"> </w:t>
+      </w:r>
+      <m:oMath>
+        <m:r>
+          <m:t>47</m:t>
+        </m:r>
+      </m:oMath>
+      <w:r>
+        <w:t xml:space="preserve"> </w:t>
+      </w:r>
+      <w:r>
+        <w:t xml:space="preserve">SRs</w:t>
+      </w:r>
+      <w:r>
+        <w:t xml:space="preserve"> </w:t>
+      </w:r>
+      <m:oMath>
+        <m:r>
+          <m:t>=</m:t>
+        </m:r>
+        <m:r>
+          <m:t>30.92</m:t>
+        </m:r>
+        <m:r>
+          <m:t>%</m:t>
+        </m:r>
+      </m:oMath>
+      <w:r>
+        <w:t xml:space="preserve">).</w:t>
+      </w:r>
+      <w:r>
+        <w:t xml:space="preserve"> </w:t>
+      </w:r>
+      <w:r>
+        <w:t xml:space="preserve">Only 3 disagreements were major (Cohen’s kappa = .808) and subsequently resolved by discussion; 15 were minor (disagreement between</w:t>
+      </w:r>
+      <w:r>
+        <w:t xml:space="preserve"> </w:t>
+      </w:r>
+      <w:r>
+        <w:t xml:space="preserve">“</w:t>
+      </w:r>
+      <w:r>
+        <w:t xml:space="preserve">support</w:t>
+      </w:r>
+      <w:r>
+        <w:t xml:space="preserve">”</w:t>
+      </w:r>
+      <w:r>
+        <w:t xml:space="preserve"> </w:t>
+      </w:r>
+      <w:r>
+        <w:t xml:space="preserve">and</w:t>
+      </w:r>
+      <w:r>
+        <w:t xml:space="preserve"> </w:t>
+      </w:r>
+      <w:r>
+        <w:t xml:space="preserve">“</w:t>
+      </w:r>
+      <w:r>
+        <w:t xml:space="preserve">partial support</w:t>
+      </w:r>
+      <w:r>
+        <w:t xml:space="preserve">”</w:t>
+      </w:r>
+      <w:r>
+        <w:t xml:space="preserve">).</w:t>
+      </w:r>
+      <w:r>
+        <w:t xml:space="preserve"> </w:t>
+      </w:r>
+      <w:r>
+        <w:t xml:space="preserve">We preregistered that AS would additionally code a random subset of both groups, but decided against it because the number of double-coded papers seemed sufficient after double-coding only the difficult cases.</w:t>
+      </w:r>
+    </w:p>
+    <w:p>
+      <w:pPr>
+        <w:pStyle w:val="berschrift3"/>
+      </w:pPr>
+      <w:bookmarkStart w:id="32" w:name="hypothesis-introductions"/>
+      <w:r>
+        <w:t xml:space="preserve">Hypothesis introductions.</w:t>
+      </w:r>
       <w:bookmarkEnd w:id="32"/>
-    </w:p>
-    <w:p>
-      <w:pPr>
-        <w:pStyle w:val="FirstParagraph"/>
-      </w:pPr>
-      <w:r>
-        <w:t xml:space="preserve">The main dependent variable was whether or not the first hypothesis was supported or not, as reported by the authors.</w:t>
-      </w:r>
-      <w:r>
-        <w:t xml:space="preserve"> </w:t>
-      </w:r>
-      <w:r>
-        <w:t xml:space="preserve">We tried to follow Fanelli’s</w:t>
-      </w:r>
-      <w:r>
-        <w:t xml:space="preserve"> </w:t>
-      </w:r>
-      <w:r>
-        <w:t xml:space="preserve">(2010)</w:t>
-      </w:r>
-      <w:r>
-        <w:t xml:space="preserve"> </w:t>
-      </w:r>
-      <w:r>
-        <w:t xml:space="preserve">coding procedure as closely as possible, which he describes as follows:</w:t>
-      </w:r>
-    </w:p>
-    <w:p>
-      <w:pPr>
-        <w:pStyle w:val="Blocktext"/>
-      </w:pPr>
-      <w:r>
-        <w:t xml:space="preserve">By examining the abstract and/or full- text, it was determined whether the authors of each paper had concluded to have found a positive (full or partial) or negative (null or negative) support.</w:t>
-      </w:r>
-      <w:r>
-        <w:t xml:space="preserve"> </w:t>
-      </w:r>
-      <w:r>
-        <w:t xml:space="preserve">If more than one hypothesis was being tested, only the first one to appear in the text was considered.</w:t>
-      </w:r>
-      <w:r>
-        <w:t xml:space="preserve"> </w:t>
-      </w:r>
-      <w:r>
-        <w:t xml:space="preserve">We excluded meeting abstracts and papers that either did not test a hypothesis or for which we lacked sufficient information to determine the outcome. (p. 8)</w:t>
-      </w:r>
-    </w:p>
-    <w:p>
-      <w:pPr>
-        <w:pStyle w:val="FirstParagraph"/>
-      </w:pPr>
-      <w:r>
-        <w:t xml:space="preserve">Like</w:t>
-      </w:r>
-      <w:r>
-        <w:t xml:space="preserve"> </w:t>
-      </w:r>
-      <w:r>
-        <w:t xml:space="preserve">Fanelli (2010)</w:t>
-      </w:r>
-      <w:r>
-        <w:t xml:space="preserve">, we coded hypotheses as having received</w:t>
-      </w:r>
-      <w:r>
-        <w:t xml:space="preserve"> </w:t>
-      </w:r>
-      <w:r>
-        <w:t xml:space="preserve">“</w:t>
-      </w:r>
-      <w:r>
-        <w:t xml:space="preserve">support</w:t>
-      </w:r>
-      <w:r>
-        <w:t xml:space="preserve">”</w:t>
-      </w:r>
-      <w:r>
-        <w:t xml:space="preserve">,</w:t>
-      </w:r>
-      <w:r>
-        <w:t xml:space="preserve"> </w:t>
-      </w:r>
-      <w:r>
-        <w:t xml:space="preserve">“</w:t>
-      </w:r>
-      <w:r>
-        <w:t xml:space="preserve">partial support</w:t>
-      </w:r>
-      <w:r>
-        <w:t xml:space="preserve">”</w:t>
-      </w:r>
-      <w:r>
-        <w:t xml:space="preserve">, or</w:t>
-      </w:r>
-      <w:r>
-        <w:t xml:space="preserve"> </w:t>
-      </w:r>
-      <w:r>
-        <w:t xml:space="preserve">“</w:t>
-      </w:r>
-      <w:r>
-        <w:t xml:space="preserve">no support</w:t>
-      </w:r>
-      <w:r>
-        <w:t xml:space="preserve">”</w:t>
-      </w:r>
-      <w:r>
-        <w:t xml:space="preserve">, which was recoded into a binary</w:t>
-      </w:r>
-      <w:r>
-        <w:t xml:space="preserve"> </w:t>
-      </w:r>
-      <w:r>
-        <w:t xml:space="preserve">“</w:t>
-      </w:r>
-      <w:r>
-        <w:t xml:space="preserve">support</w:t>
-      </w:r>
-      <w:r>
-        <w:t xml:space="preserve">”</w:t>
-      </w:r>
-      <w:r>
-        <w:t xml:space="preserve"> </w:t>
-      </w:r>
-      <w:r>
-        <w:t xml:space="preserve">(full or partial) vs</w:t>
-      </w:r>
-      <w:r>
-        <w:t xml:space="preserve"> </w:t>
-      </w:r>
-      <w:r>
-        <w:t xml:space="preserve">“</w:t>
-      </w:r>
-      <w:r>
-        <w:t xml:space="preserve">no support</w:t>
-      </w:r>
-      <w:r>
-        <w:t xml:space="preserve">”</w:t>
-      </w:r>
-      <w:r>
-        <w:t xml:space="preserve"> </w:t>
-      </w:r>
-      <w:r>
-        <w:t xml:space="preserve">variable for the analysis.</w:t>
-      </w:r>
-      <w:r>
-        <w:t xml:space="preserve"> </w:t>
-      </w:r>
-      <w:r>
-        <w:t xml:space="preserve">Coding disagreements between full and partial support were deemed minor since they would not affect the final results, thus only disagreements affecting the binary support/no support classification were treated as major and resolved through discussion.</w:t>
-      </w:r>
-    </w:p>
-    <w:p>
-      <w:pPr>
-        <w:pStyle w:val="Textkrper"/>
-      </w:pPr>
-      <w:r>
-        <w:t xml:space="preserve">Before preregistering our study, we conducted a pilot to assess if we could employ Fanelli’s method successfully.</w:t>
-      </w:r>
-      <w:r>
-        <w:t xml:space="preserve"> </w:t>
-      </w:r>
-      <w:r>
-        <w:t xml:space="preserve">Originally we had planned to first reproduce his results on the same sample of Psychiatry/Psychology articles used in</w:t>
-      </w:r>
-      <w:r>
-        <w:t xml:space="preserve"> </w:t>
-      </w:r>
-      <w:r>
-        <w:t xml:space="preserve">Fanelli (2010)</w:t>
-      </w:r>
-      <w:r>
-        <w:t xml:space="preserve">.</w:t>
-      </w:r>
-      <w:r>
-        <w:t xml:space="preserve"> </w:t>
-      </w:r>
-      <w:r>
-        <w:t xml:space="preserve">Unfortunately the author refused to share the original data (or even a list of the coded articles) with us.</w:t>
-      </w:r>
-      <w:r>
-        <w:t xml:space="preserve"> </w:t>
-      </w:r>
-      <w:r>
-        <w:t xml:space="preserve">Instead, we received an excerpt which contained data for 11 records from the original sample, but no reference information of the coded articles (personal communication, 5th October 2018).</w:t>
-      </w:r>
-      <w:r>
-        <w:t xml:space="preserve"> </w:t>
-      </w:r>
-      <w:r>
-        <w:t xml:space="preserve">We were able to find these 11 articles based on the hypothesis quotes that had been coded, and used them as a pilot sample along with 10 randomly selected RRs.</w:t>
-      </w:r>
-      <w:r>
-        <w:t xml:space="preserve"> </w:t>
-      </w:r>
-      <w:r>
-        <w:t xml:space="preserve">MS and AS independently coded all 21 pilot articles with only one major disagreement in each group.</w:t>
-      </w:r>
-      <w:r>
-        <w:t xml:space="preserve"> </w:t>
-      </w:r>
-      <w:r>
-        <w:t xml:space="preserve">In the SR group, this disagreement was also the only case of major disagreement with Fanelli’s original coding, which we deemed satisfying to proceed.</w:t>
-      </w:r>
-    </w:p>
-    <w:p>
-      <w:pPr>
-        <w:pStyle w:val="Textkrper"/>
-      </w:pPr>
-      <w:r>
-        <w:t xml:space="preserve">Based on our experiences during the pilot, we added one coding criterion:</w:t>
-      </w:r>
-      <w:r>
-        <w:t xml:space="preserve"> </w:t>
-      </w:r>
-      <w:r>
-        <w:t xml:space="preserve">If the first hypothesis mentioned in a paper was not explicitly tested but subsequently divided into sub-hypotheses that were tested, we would code the first tested hypothesis rather than the first hypothesis mentioned in the text.</w:t>
-      </w:r>
-      <w:r>
-        <w:t xml:space="preserve"> </w:t>
-      </w:r>
-      <w:r>
-        <w:t xml:space="preserve">In RRs we coded the first preregistered hypothesis, thus excluding unregistered pilot studies.</w:t>
-      </w:r>
-      <w:r>
-        <w:t xml:space="preserve"> </w:t>
-      </w:r>
-      <w:r>
-        <w:t xml:space="preserve">MS coded all papers in the sample, AS double-coded all papers MS had found difficult to code or could not code (</w:t>
-      </w:r>
-      <m:oMath>
-        <m:r>
-          <m:t>24</m:t>
-        </m:r>
-      </m:oMath>
-      <w:r>
-        <w:t xml:space="preserve"> </w:t>
-      </w:r>
-      <w:r>
-        <w:t xml:space="preserve">RRs</w:t>
-      </w:r>
-      <w:r>
-        <w:t xml:space="preserve"> </w:t>
-      </w:r>
-      <m:oMath>
-        <m:r>
-          <m:t>=</m:t>
-        </m:r>
-        <m:r>
-          <m:t>33.80</m:t>
-        </m:r>
-        <m:r>
-          <m:t>%</m:t>
-        </m:r>
-      </m:oMath>
-      <w:r>
-        <w:t xml:space="preserve"> </w:t>
-      </w:r>
-      <w:r>
-        <w:t xml:space="preserve">and</w:t>
-      </w:r>
-      <w:r>
-        <w:t xml:space="preserve"> </w:t>
-      </w:r>
-      <m:oMath>
-        <m:r>
-          <m:t>47</m:t>
-        </m:r>
-      </m:oMath>
-      <w:r>
-        <w:t xml:space="preserve"> </w:t>
-      </w:r>
-      <w:r>
-        <w:t xml:space="preserve">SRs</w:t>
-      </w:r>
-      <w:r>
-        <w:t xml:space="preserve"> </w:t>
-      </w:r>
-      <m:oMath>
-        <m:r>
-          <m:t>=</m:t>
-        </m:r>
-        <m:r>
-          <m:t>30.92</m:t>
-        </m:r>
-        <m:r>
-          <m:t>%</m:t>
-        </m:r>
-      </m:oMath>
-      <w:r>
-        <w:t xml:space="preserve">).</w:t>
-      </w:r>
-      <w:r>
-        <w:t xml:space="preserve"> </w:t>
-      </w:r>
-      <w:r>
-        <w:t xml:space="preserve">Only 3 disagreements were major (Cohen’s kappa = .808) and subsequently resolved by discussion; 15 were minor (disagreement between</w:t>
-      </w:r>
-      <w:r>
-        <w:t xml:space="preserve"> </w:t>
-      </w:r>
-      <w:r>
-        <w:t xml:space="preserve">“</w:t>
-      </w:r>
-      <w:r>
-        <w:t xml:space="preserve">support</w:t>
-      </w:r>
-      <w:r>
-        <w:t xml:space="preserve">”</w:t>
-      </w:r>
-      <w:r>
-        <w:t xml:space="preserve"> </w:t>
-      </w:r>
-      <w:r>
-        <w:t xml:space="preserve">and</w:t>
-      </w:r>
-      <w:r>
-        <w:t xml:space="preserve"> </w:t>
-      </w:r>
-      <w:r>
-        <w:t xml:space="preserve">“</w:t>
-      </w:r>
-      <w:r>
-        <w:t xml:space="preserve">partial support</w:t>
-      </w:r>
-      <w:r>
-        <w:t xml:space="preserve">”</w:t>
-      </w:r>
-      <w:r>
-        <w:t xml:space="preserve">).</w:t>
-      </w:r>
-      <w:r>
-        <w:t xml:space="preserve"> </w:t>
-      </w:r>
-      <w:r>
-        <w:t xml:space="preserve">We preregistered that AS would additionally code a random subset of both groups, but decided against it because the number of double-coded papers seemed sufficient after double-coding only the difficult cases.</w:t>
-      </w:r>
-    </w:p>
-    <w:p>
-      <w:pPr>
-        <w:pStyle w:val="berschrift3"/>
-      </w:pPr>
-      <w:bookmarkStart w:id="33" w:name="hypothesis-introductions"/>
-      <w:r>
-        <w:t xml:space="preserve">Hypothesis introductions.</w:t>
-      </w:r>
-      <w:bookmarkEnd w:id="33"/>
     </w:p>
     <w:p>
       <w:pPr>
@@ -2282,18 +2460,18 @@
         <w:t xml:space="preserve"> </w:t>
       </w:r>
       <w:r>
-        <w:t xml:space="preserve">We therefore extracted the phrase used to introduce the hypothesis from the coded hypothesis quotes for all RRs and tried to identify clusters of similar expressions which may be used to create alternative search phrases. .</w:t>
+        <w:t xml:space="preserve">We therefore extracted the phrase used to introduce the hypothesis from the coded hypothesis quotes for all Registered Reports and tried to identify clusters of similar expressions which may be used to create alternative search phrases. .</w:t>
       </w:r>
     </w:p>
     <w:p>
       <w:pPr>
         <w:pStyle w:val="berschrift3"/>
       </w:pPr>
-      <w:bookmarkStart w:id="34" w:name="replication-status"/>
+      <w:bookmarkStart w:id="33" w:name="replication-status"/>
       <w:r>
         <w:t xml:space="preserve">Replication status.</w:t>
       </w:r>
-      <w:bookmarkEnd w:id="34"/>
+      <w:bookmarkEnd w:id="33"/>
     </w:p>
     <w:p>
       <w:pPr>
@@ -2306,13 +2484,13 @@
         <w:t xml:space="preserve"> </w:t>
       </w:r>
       <w:r>
-        <w:t xml:space="preserve">We expected a much larger proportion of RRs to be direct replications, many of which may have been motivated by scepticism of the original study.</w:t>
-      </w:r>
-      <w:r>
-        <w:t xml:space="preserve"> </w:t>
-      </w:r>
-      <w:r>
-        <w:t xml:space="preserve">A lower positive result rate in RRs could then be an effect of failed replications rather than an effect of safeguards against QRPs and publication bias.</w:t>
+        <w:t xml:space="preserve">We expected a much larger proportion of Registered Reports to be direct replications, many of which may have been motivated by scepticism of the original study.</w:t>
+      </w:r>
+      <w:r>
+        <w:t xml:space="preserve"> </w:t>
+      </w:r>
+      <w:r>
+        <w:t xml:space="preserve">A lower positive result rate in Registered Reports could then be an effect of failed replications rather than an effect of safeguards against QRPs and publication bias.</w:t>
       </w:r>
       <w:r>
         <w:t xml:space="preserve"> </w:t>
@@ -2377,7 +2555,7 @@
         <w:t xml:space="preserve"> </w:t>
       </w:r>
       <w:r>
-        <w:t xml:space="preserve">AS coded all papers, DL double-coded 32 RRs (</w:t>
+        <w:t xml:space="preserve">AS coded all papers, DL double-coded 32 Registered Reports (</w:t>
       </w:r>
       <m:oMath>
         <m:r>
@@ -2388,7 +2566,7 @@
         </m:r>
       </m:oMath>
       <w:r>
-        <w:t xml:space="preserve">) and 99 SRs (</w:t>
+        <w:t xml:space="preserve">) and 99 standard reports (</w:t>
       </w:r>
       <m:oMath>
         <m:r>
@@ -2412,10 +2590,34 @@
       <w:pPr>
         <w:pStyle w:val="berschrift3"/>
       </w:pPr>
-      <w:bookmarkStart w:id="35" w:name="additional-measures"/>
+      <w:bookmarkStart w:id="34" w:name="additional-measures"/>
       <w:r>
         <w:t xml:space="preserve">Additional measures.</w:t>
       </w:r>
+      <w:bookmarkEnd w:id="34"/>
+    </w:p>
+    <w:p>
+      <w:pPr>
+        <w:pStyle w:val="FirstParagraph"/>
+      </w:pPr>
+      <w:r>
+        <w:t xml:space="preserve">All additional measures we collected but have not described thus far were either auxiliary variables to facilitate the coding process or earlier versions of the variables discussed above.</w:t>
+      </w:r>
+      <w:r>
+        <w:t xml:space="preserve"> </w:t>
+      </w:r>
+      <w:r>
+        <w:t xml:space="preserve">All of these are documented in the Appendix and our shared dataset and codebook.</w:t>
+      </w:r>
+    </w:p>
+    <w:p>
+      <w:pPr>
+        <w:pStyle w:val="berschrift2"/>
+      </w:pPr>
+      <w:bookmarkStart w:id="35" w:name="analysis"/>
+      <w:r>
+        <w:t xml:space="preserve">Analysis</w:t>
+      </w:r>
       <w:bookmarkEnd w:id="35"/>
     </w:p>
     <w:p>
@@ -2423,36 +2625,12 @@
         <w:pStyle w:val="FirstParagraph"/>
       </w:pPr>
       <w:r>
-        <w:t xml:space="preserve">All additional measures we collected but have not described thus far were either auxiliary variables to facilitate the coding process or earlier versions of the variables discussed above.</w:t>
-      </w:r>
-      <w:r>
-        <w:t xml:space="preserve"> </w:t>
-      </w:r>
-      <w:r>
-        <w:t xml:space="preserve">All of these are documented in the Appendix and our shared dataset and codebook.</w:t>
-      </w:r>
-    </w:p>
-    <w:p>
-      <w:pPr>
-        <w:pStyle w:val="berschrift2"/>
-      </w:pPr>
-      <w:bookmarkStart w:id="36" w:name="analysis"/>
-      <w:r>
-        <w:t xml:space="preserve">Analysis</w:t>
-      </w:r>
-      <w:bookmarkEnd w:id="36"/>
-    </w:p>
-    <w:p>
-      <w:pPr>
-        <w:pStyle w:val="FirstParagraph"/>
-      </w:pPr>
-      <w:r>
         <w:t xml:space="preserve">We planned to test our hypothesis in the following way (quoting directly from our preregistration,</w:t>
       </w:r>
       <w:r>
         <w:t xml:space="preserve"> </w:t>
       </w:r>
-      <w:hyperlink r:id="rId37">
+      <w:hyperlink r:id="rId36">
         <w:r>
           <w:rPr>
             <w:rStyle w:val="Hyperlink"/>
@@ -2649,7 +2827,7 @@
         <w:pStyle w:val="FirstParagraph"/>
       </w:pPr>
       <w:r>
-        <w:t xml:space="preserve">We would accept our hypothesis that RRs have a lower positive result rate than SRs if we found a negative difference between RRs and SRs that was significantly different from 0</w:t>
+        <w:t xml:space="preserve">We would accept our hypothesis that Registered Reports have a lower positive result rate than standard reports if we found a negative difference between Registered Reports and standard reports that was significantly different from 0</w:t>
       </w:r>
       <w:r>
         <w:t xml:space="preserve"> </w:t>
@@ -2731,28 +2909,28 @@
       <w:pPr>
         <w:pStyle w:val="berschrift1"/>
       </w:pPr>
-      <w:bookmarkStart w:id="38" w:name="results"/>
+      <w:bookmarkStart w:id="37" w:name="results"/>
       <w:r>
         <w:t xml:space="preserve">Results</w:t>
       </w:r>
+      <w:bookmarkEnd w:id="37"/>
+    </w:p>
+    <w:p>
+      <w:pPr>
+        <w:pStyle w:val="berschrift2"/>
+      </w:pPr>
+      <w:bookmarkStart w:id="38" w:name="confirmatory-analyses"/>
+      <w:r>
+        <w:t xml:space="preserve">Confirmatory Analyses</w:t>
+      </w:r>
       <w:bookmarkEnd w:id="38"/>
     </w:p>
     <w:p>
       <w:pPr>
-        <w:pStyle w:val="berschrift2"/>
-      </w:pPr>
-      <w:bookmarkStart w:id="39" w:name="confirmatory-analyses"/>
-      <w:r>
-        <w:t xml:space="preserve">Confirmatory Analyses</w:t>
-      </w:r>
-      <w:bookmarkEnd w:id="39"/>
-    </w:p>
-    <w:p>
-      <w:pPr>
         <w:pStyle w:val="FirstParagraph"/>
       </w:pPr>
       <w:r>
-        <w:t xml:space="preserve">146 out of 152 SRs and 31 out of 71 RRs had positive results, meaning that the positive result rate was</w:t>
+        <w:t xml:space="preserve">146 out of 152 standard reports and 31 out of 71 Registered Reports had positive results, meaning that the positive result rate was</w:t>
       </w:r>
       <w:r>
         <w:t xml:space="preserve"> </w:t>
@@ -2769,7 +2947,7 @@
         <w:t xml:space="preserve"> </w:t>
       </w:r>
       <w:r>
-        <w:t xml:space="preserve">for SRs (</w:t>
+        <w:t xml:space="preserve">for standard reports (</w:t>
       </w:r>
       <m:oMath>
         <m:r>
@@ -2800,7 +2978,7 @@
         <w:t xml:space="preserve"> </w:t>
       </w:r>
       <w:r>
-        <w:t xml:space="preserve">for RRs (</w:t>
+        <w:t xml:space="preserve">for Registered Reports (</w:t>
       </w:r>
       <m:oMath>
         <m:r>
@@ -3023,7 +3201,7 @@
         <w:t xml:space="preserve"> </w:t>
       </w:r>
       <w:r>
-        <w:t xml:space="preserve">We thus accept our hypothesis that the positive result rate in RRs is lower than in SRs.</w:t>
+        <w:t xml:space="preserve">We thus accept our hypothesis that the positive result rate in Registered Reports is lower than in standard reports.</w:t>
       </w:r>
     </w:p>
     <w:p>
@@ -3033,7 +3211,7 @@
       <w:r>
         <w:drawing>
           <wp:inline>
-            <wp:extent cx="5969000" cy="4775200"/>
+            <wp:extent cx="5969000" cy="5969000"/>
             <wp:effectExtent b="0" l="0" r="0" t="0"/>
             <wp:docPr descr="Figure 2:.  Positive result rates for standard reports and Registered Reports. Error bars indicate 95 \% confidence intervals around the observed positive result rate." title="" id="1" name="Picture"/>
             <a:graphic>
@@ -3046,7 +3224,7 @@
                     </pic:cNvPicPr>
                   </pic:nvPicPr>
                   <pic:blipFill>
-                    <a:blip r:embed="rId40"/>
+                    <a:blip r:embed="rId39"/>
                     <a:stretch>
                       <a:fillRect/>
                     </a:stretch>
@@ -3054,7 +3232,7 @@
                   <pic:spPr bwMode="auto">
                     <a:xfrm>
                       <a:off x="0" y="0"/>
-                      <a:ext cx="5969000" cy="4775200"/>
+                      <a:ext cx="5969000" cy="5969000"/>
                     </a:xfrm>
                     <a:prstGeom prst="rect">
                       <a:avLst/>
@@ -3117,11 +3295,11 @@
       <w:pPr>
         <w:pStyle w:val="berschrift2"/>
       </w:pPr>
-      <w:bookmarkStart w:id="41" w:name="exploratory-analyses"/>
+      <w:bookmarkStart w:id="40" w:name="exploratory-analyses"/>
       <w:r>
         <w:t xml:space="preserve">Exploratory Analyses</w:t>
       </w:r>
-      <w:bookmarkEnd w:id="41"/>
+      <w:bookmarkEnd w:id="40"/>
     </w:p>
     <w:p>
       <w:pPr>
@@ -3182,7 +3360,7 @@
         <w:t xml:space="preserve"> </w:t>
       </w:r>
       <w:r>
-        <w:t xml:space="preserve">As expected, direct replications were much more common among Registered Reports than standard reports: 41 out of 71 RRs (</w:t>
+        <w:t xml:space="preserve">As expected, direct replications were much more common among Registered Reports than standard reports: 41 out of 71 Registered Reports (</w:t>
       </w:r>
       <m:oMath>
         <m:r>
@@ -3193,7 +3371,7 @@
         </m:r>
       </m:oMath>
       <w:r>
-        <w:t xml:space="preserve">), but only 4 out of 152 SRs (</w:t>
+        <w:t xml:space="preserve">), but only 4 out of 152 standard reports (</w:t>
       </w:r>
       <m:oMath>
         <m:r>
@@ -3210,13 +3388,13 @@
         <w:t xml:space="preserve"> </w:t>
       </w:r>
       <w:r>
-        <w:t xml:space="preserve">However, this difference cannot account for the stark overall difference between SRs and RRs described above:</w:t>
-      </w:r>
-      <w:r>
-        <w:t xml:space="preserve"> </w:t>
-      </w:r>
-      <w:r>
-        <w:t xml:space="preserve">Although replication RRs in our sample indeed had a lower positive result rate than original RRs (see Table 1), the difference between original SRs and original RRs –</w:t>
+        <w:t xml:space="preserve">However, this difference cannot account for the stark overall difference between standard reports and Registered Reports described above:</w:t>
+      </w:r>
+      <w:r>
+        <w:t xml:space="preserve"> </w:t>
+      </w:r>
+      <w:r>
+        <w:t xml:space="preserve">Although replication Registered Reports in our sample indeed had a lower positive result rate than original Registered Reports (see Table 1), the difference between original standard reports and original Registered Reports –</w:t>
       </w:r>
       <w:r>
         <w:t xml:space="preserve"> </w:t>
@@ -3778,7 +3956,7 @@
         <w:pStyle w:val="Textkrper"/>
       </w:pPr>
       <w:r>
-        <w:t xml:space="preserve">Since our SR sample represents a direct replication of</w:t>
+        <w:t xml:space="preserve">Since our standard reports sample represents a direct replication of</w:t>
       </w:r>
       <w:r>
         <w:t xml:space="preserve"> </w:t>
@@ -3796,7 +3974,7 @@
         <w:t xml:space="preserve"> </w:t>
       </w:r>
       <w:r>
-        <w:t xml:space="preserve">The difference between the positive result rate for SRs in our sample (</w:t>
+        <w:t xml:space="preserve">The difference between the positive result rate for standard reports in our sample (</w:t>
       </w:r>
       <m:oMath>
         <m:r>
@@ -4003,7 +4181,7 @@
         <w:pStyle w:val="Textkrper"/>
       </w:pPr>
       <w:r>
-        <w:t xml:space="preserve">Finally, we analysed the language that was used to introduce or refer to hypotheses in RRs.</w:t>
+        <w:t xml:space="preserve">Finally, we analysed the language that was used to introduce or refer to hypotheses in Registered Reports.</w:t>
       </w:r>
       <w:r>
         <w:t xml:space="preserve"> </w:t>
@@ -4082,13 +4260,13 @@
         <w:t xml:space="preserve"> </w:t>
       </w:r>
       <w:r>
-        <w:t xml:space="preserve">Searching the abstracts, titles, and keywords of the RR sample showed that only 2/71 RRs would have been detected with this search phrase.</w:t>
-      </w:r>
-      <w:r>
-        <w:t xml:space="preserve"> </w:t>
-      </w:r>
-      <w:r>
-        <w:t xml:space="preserve">To get an overview of analogous hypothesis-introduction phrases researchers used in RRs, we stripped the hypothesis quotes of RRs from all content-specific information and extracted</w:t>
+        <w:t xml:space="preserve">Searching the abstracts, titles, and keywords of the Registered Reports sample showed that only 2/71 Registered Reports would have been detected with this search phrase.</w:t>
+      </w:r>
+      <w:r>
+        <w:t xml:space="preserve"> </w:t>
+      </w:r>
+      <w:r>
+        <w:t xml:space="preserve">To get an overview of analogous hypothesis-introduction phrases researchers used in Registered Reports, we stripped the hypothesis quotes of Registered Reports from all content-specific information and extracted</w:t>
       </w:r>
       <w:r>
         <w:t xml:space="preserve"> </w:t>
@@ -4153,7 +4331,7 @@
         <w:pStyle w:val="Textkrper"/>
       </w:pPr>
       <w:r>
-        <w:t xml:space="preserve">For the majority of RRs (49), we identified one hypothesis-introduction phrase; the remaining ones used two (16 RRs), three (4 RRs), or four (1 RR) different phrases or had no identifiable hypothesis introduction (1 RR).</w:t>
+        <w:t xml:space="preserve">For the majority of Registered Reports (49), we identified one hypothesis-introduction phrase; the remaining ones used two (16 RRs), three (4 RRs), or four (1 RR) different phrases or had no identifiable hypothesis introduction (1 RR).</w:t>
       </w:r>
       <w:r>
         <w:t xml:space="preserve"> </w:t>
@@ -4549,7 +4727,7 @@
         </m:r>
       </m:oMath>
       <w:r>
-        <w:t xml:space="preserve">) hypothesis introductions found in original RRs contained either</w:t>
+        <w:t xml:space="preserve">) hypothesis introductions found in original Registered Reports contained either</w:t>
       </w:r>
       <w:r>
         <w:t xml:space="preserve"> </w:t>
@@ -4624,7 +4802,7 @@
         </m:r>
       </m:oMath>
       <w:r>
-        <w:t xml:space="preserve">) hypothesis introductions in direct replication RRs did.</w:t>
+        <w:t xml:space="preserve">) hypothesis introductions in direct replication Registered Reports did.</w:t>
       </w:r>
     </w:p>
     <w:p>
@@ -4632,7 +4810,7 @@
         <w:pStyle w:val="Textkrper"/>
       </w:pPr>
       <w:r>
-        <w:t xml:space="preserve">We noticed that direct replication RRs generally tended to use different language to describe their hypothesis. As the high frequency of the word stem</w:t>
+        <w:t xml:space="preserve">We noticed that direct replication Registered Reports generally tended to use different language to describe their hypothesis. As the high frequency of the word stem</w:t>
       </w:r>
       <w:r>
         <w:t xml:space="preserve"> </w:t>
@@ -4676,7 +4854,7 @@
         <w:t xml:space="preserve"> </w:t>
       </w:r>
       <w:r>
-        <w:t xml:space="preserve">Tables 2 and 3 list all unique hypothesis introductions and their frequency for original RRs and direct replication RRs, respectively, grouped by the five most frequent word stems (</w:t>
+        <w:t xml:space="preserve">Tables 2 and 3 list all unique hypothesis introductions and their frequency for original Registered Reports and direct replication Registered Reports, respectively, grouped by the five most frequent word stems (</w:t>
       </w:r>
       <w:r>
         <w:t xml:space="preserve">“</w:t>
@@ -4824,7 +5002,7 @@
         <w:t xml:space="preserve"> </w:t>
       </w:r>
       <w:r>
-        <w:t xml:space="preserve">Using five as a cutoff value is an arbitrary decision, but we believe that it strikes a reasonable balance between condensing the information and doing the variance of the data justice.</w:t>
+        <w:t xml:space="preserve">Using five as a cut-off value is an arbitrary decision, but we believe that it strikes a reasonable balance between condensing the information and doing the variance of the data justice.</w:t>
       </w:r>
     </w:p>
     <w:p>
@@ -10233,13 +10411,13 @@
         <w:pStyle w:val="Textkrper"/>
       </w:pPr>
       <w:r>
-        <w:t xml:space="preserve">It is important to keep in mind that not all hypotheses could be coded from the abstract: For 21 RRs, the hypothesis introduction phrases analysed above came only from the full text, which means that search terms extracted from them may not be useful in literature searches focussed only on titles, abstracts, and keywords.</w:t>
-      </w:r>
-      <w:r>
-        <w:t xml:space="preserve"> </w:t>
-      </w:r>
-      <w:r>
-        <w:t xml:space="preserve">Therefore we additionally tested how many of the RRs would have been detected in a regular search using our five most frequent word stems.</w:t>
+        <w:t xml:space="preserve">It is important to keep in mind that not all hypotheses could be coded from the abstract: For 21 Registered Reports, the hypothesis introduction phrases analysed above came only from the full text, which means that search terms extracted from them may not be useful in literature searches focussed only on titles, abstracts, and keywords.</w:t>
+      </w:r>
+      <w:r>
+        <w:t xml:space="preserve"> </w:t>
+      </w:r>
+      <w:r>
+        <w:t xml:space="preserve">Therefore we additionally tested how many of the Registered Reports would have been detected in a regular search using our five most frequent word stems.</w:t>
       </w:r>
       <w:r>
         <w:t xml:space="preserve"> </w:t>
@@ -10425,7 +10603,7 @@
         <w:t xml:space="preserve"> </w:t>
       </w:r>
       <w:r>
-        <w:t xml:space="preserve">RRs (</w:t>
+        <w:t xml:space="preserve">Registered Reports (</w:t>
       </w:r>
       <m:oMath>
         <m:r>
@@ -10449,11 +10627,11 @@
       <w:pPr>
         <w:pStyle w:val="berschrift1"/>
       </w:pPr>
-      <w:bookmarkStart w:id="42" w:name="discussion"/>
+      <w:bookmarkStart w:id="41" w:name="discussion"/>
       <w:r>
         <w:t xml:space="preserve">Discussion</w:t>
       </w:r>
-      <w:bookmarkEnd w:id="42"/>
+      <w:bookmarkEnd w:id="41"/>
     </w:p>
     <w:p>
       <w:pPr>
@@ -10494,7 +10672,7 @@
         <w:t xml:space="preserve"> </w:t>
       </w:r>
       <w:r>
-        <w:t xml:space="preserve">More than half of the analysed RRs tested hypotheses based on direct replications, but the difference between standard reports and Registered Reports was still large when all direct replications were excluded from the analysis (</w:t>
+        <w:t xml:space="preserve">More than half of the analysed Registered Reports tested hypotheses based on direct replications, but the difference between standard reports and Registered Reports was still large when all direct replications were excluded from the analysis (</w:t>
       </w:r>
       <m:oMath>
         <m:r>
@@ -10746,7 +10924,7 @@
                     </pic:cNvPicPr>
                   </pic:nvPicPr>
                   <pic:blipFill>
-                    <a:blip r:embed="rId43"/>
+                    <a:blip r:embed="rId42"/>
                     <a:stretch>
                       <a:fillRect/>
                     </a:stretch>
@@ -11099,11 +11277,11 @@
       <w:pPr>
         <w:pStyle w:val="berschrift2"/>
       </w:pPr>
-      <w:bookmarkStart w:id="44" w:name="limitations"/>
+      <w:bookmarkStart w:id="43" w:name="limitations"/>
       <w:r>
         <w:t xml:space="preserve">Limitations</w:t>
       </w:r>
-      <w:bookmarkEnd w:id="44"/>
+      <w:bookmarkEnd w:id="43"/>
     </w:p>
     <w:p>
       <w:pPr>
@@ -11553,62 +11731,362 @@
       <w:pPr>
         <w:pStyle w:val="berschrift2"/>
       </w:pPr>
-      <w:bookmarkStart w:id="45" w:name="conclusion"/>
+      <w:bookmarkStart w:id="44" w:name="conclusion"/>
       <w:r>
         <w:t xml:space="preserve">Conclusion</w:t>
       </w:r>
+      <w:bookmarkEnd w:id="44"/>
+    </w:p>
+    <w:p>
+      <w:pPr>
+        <w:pStyle w:val="FirstParagraph"/>
+      </w:pPr>
+      <w:r>
+        <w:t xml:space="preserve">Our study presents a systematic comparison of positive results in Registered Reports and the standard literature.</w:t>
+      </w:r>
+      <w:r>
+        <w:t xml:space="preserve"> </w:t>
+      </w:r>
+      <w:r>
+        <w:t xml:space="preserve">The much lower positive result rate in Registered Reports compared to standard reports suggests that an unbiased literature would look very different from the published research we are used to.</w:t>
+      </w:r>
+      <w:r>
+        <w:t xml:space="preserve"> </w:t>
+      </w:r>
+      <w:r>
+        <w:t xml:space="preserve">Standard publication formats seem to lead scientists to miss out on many high-quality studies with negative results, which are available in the Registered Reports literature.</w:t>
+      </w:r>
+      <w:r>
+        <w:t xml:space="preserve"> </w:t>
+      </w:r>
+      <w:r>
+        <w:t xml:space="preserve">The absence of negative results is a serious threat to a cumulative science.</w:t>
+      </w:r>
+      <w:r>
+        <w:t xml:space="preserve"> </w:t>
+      </w:r>
+      <w:r>
+        <w:t xml:space="preserve">Reliable protection against questionable research practices and publication bias is crucial to ensure the integrity of the literature.</w:t>
+      </w:r>
+      <w:r>
+        <w:t xml:space="preserve"> </w:t>
+      </w:r>
+      <w:r>
+        <w:t xml:space="preserve">The Registered Reports format is a promising candidate for bias protection, but we are only at the beginning of understanding its effectiveness and robustness in different contexts and scientific disciplines.</w:t>
+      </w:r>
+    </w:p>
+    <w:p>
+      <w:pPr>
+        <w:pStyle w:val="berschrift2"/>
+      </w:pPr>
+      <w:bookmarkStart w:id="45" w:name="disclosures"/>
+      <w:r>
+        <w:t xml:space="preserve">Disclosures</w:t>
+      </w:r>
       <w:bookmarkEnd w:id="45"/>
     </w:p>
     <w:p>
       <w:pPr>
+        <w:pStyle w:val="berschrift3"/>
+      </w:pPr>
+      <w:bookmarkStart w:id="46" w:name="data-materials-and-online-resources"/>
+      <w:r>
+        <w:t xml:space="preserve">Data, materials, and online resources.</w:t>
+      </w:r>
+      <w:bookmarkEnd w:id="46"/>
+    </w:p>
+    <w:p>
+      <w:pPr>
         <w:pStyle w:val="FirstParagraph"/>
       </w:pPr>
       <w:r>
-        <w:t xml:space="preserve">Our study presents a systematic comparison of positive results in Registered Reports and the standard literature.</w:t>
-      </w:r>
-      <w:r>
-        <w:t xml:space="preserve"> </w:t>
-      </w:r>
-      <w:r>
-        <w:t xml:space="preserve">The much lower positive result rate in Registered Reports compared to standard reports suggests that an unbiased literature would look very different from the published research we are used to.</w:t>
-      </w:r>
-      <w:r>
-        <w:t xml:space="preserve"> </w:t>
-      </w:r>
-      <w:r>
-        <w:t xml:space="preserve">Standard publication formats seem to lead scientists to miss out on many high-quality studies with negative results, which are available in the Registered Reports literature.</w:t>
-      </w:r>
-      <w:r>
-        <w:t xml:space="preserve"> </w:t>
-      </w:r>
-      <w:r>
-        <w:t xml:space="preserve">The absence of negative results is a serious threat to a cumulative science.</w:t>
-      </w:r>
-      <w:r>
-        <w:t xml:space="preserve"> </w:t>
-      </w:r>
-      <w:r>
-        <w:t xml:space="preserve">Reliable protection against questionable research practices and publication bias is crucial to ensure the integrity of the literature.</w:t>
-      </w:r>
-      <w:r>
-        <w:t xml:space="preserve"> </w:t>
-      </w:r>
-      <w:r>
-        <w:t xml:space="preserve">The Registered Reports format is a promising candidate for bias protection, but we are only at the beginning of understanding its effectiveness and robustness in different contexts and scientific disciplines.</w:t>
+        <w:t xml:space="preserve">The data and code necessary to reproduce all analyses reported here, as well as additional supplementary information, is available at</w:t>
+      </w:r>
+      <w:r>
+        <w:t xml:space="preserve"> </w:t>
+      </w:r>
+      <w:hyperlink r:id="rId47">
+        <w:r>
+          <w:rPr>
+            <w:rStyle w:val="Hyperlink"/>
+          </w:rPr>
+          <w:t xml:space="preserve">https://osf.io/dbhgr</w:t>
+        </w:r>
+      </w:hyperlink>
+      <w:r>
+        <w:t xml:space="preserve">. The manuscript including figures and statistical analyses, the appendix, and the codebook available in the supplement were created using RStudio</w:t>
+      </w:r>
+      <w:r>
+        <w:t xml:space="preserve"> </w:t>
+      </w:r>
+      <w:r>
+        <w:t xml:space="preserve">(1.2.5019, RStudio Team, 2019)</w:t>
+      </w:r>
+      <w:r>
+        <w:t xml:space="preserve"> </w:t>
+      </w:r>
+      <w:r>
+        <w:t xml:space="preserve">and R</w:t>
+      </w:r>
+      <w:r>
+        <w:t xml:space="preserve"> </w:t>
+      </w:r>
+      <w:r>
+        <w:t xml:space="preserve">(Version 3.6.0; R Core Team, 2019)</w:t>
+      </w:r>
+      <w:r>
+        <w:t xml:space="preserve"> </w:t>
+      </w:r>
+      <w:r>
+        <w:t xml:space="preserve">and the R-packages</w:t>
+      </w:r>
+      <w:r>
+        <w:t xml:space="preserve"> </w:t>
+      </w:r>
+      <w:r>
+        <w:rPr>
+          <w:i/>
+        </w:rPr>
+        <w:t xml:space="preserve">bookdown</w:t>
+      </w:r>
+      <w:r>
+        <w:t xml:space="preserve"> </w:t>
+      </w:r>
+      <w:r>
+        <w:t xml:space="preserve">(Version 0.17; Xie, 2016)</w:t>
+      </w:r>
+      <w:r>
+        <w:t xml:space="preserve">,</w:t>
+      </w:r>
+      <w:r>
+        <w:t xml:space="preserve"> </w:t>
+      </w:r>
+      <w:r>
+        <w:rPr>
+          <w:i/>
+        </w:rPr>
+        <w:t xml:space="preserve">codebook</w:t>
+      </w:r>
+      <w:r>
+        <w:t xml:space="preserve"> </w:t>
+      </w:r>
+      <w:r>
+        <w:t xml:space="preserve">(Version 0.8.1; Arslan, 2018)</w:t>
+      </w:r>
+      <w:r>
+        <w:t xml:space="preserve">,</w:t>
+      </w:r>
+      <w:r>
+        <w:t xml:space="preserve"> </w:t>
+      </w:r>
+      <w:r>
+        <w:rPr>
+          <w:i/>
+        </w:rPr>
+        <w:t xml:space="preserve">ggplot2</w:t>
+      </w:r>
+      <w:r>
+        <w:t xml:space="preserve"> </w:t>
+      </w:r>
+      <w:r>
+        <w:t xml:space="preserve">(Version 3.1.1; Wickham, 2016)</w:t>
+      </w:r>
+      <w:r>
+        <w:t xml:space="preserve">,</w:t>
+      </w:r>
+      <w:r>
+        <w:t xml:space="preserve"> </w:t>
+      </w:r>
+      <w:r>
+        <w:rPr>
+          <w:i/>
+        </w:rPr>
+        <w:t xml:space="preserve">here</w:t>
+      </w:r>
+      <w:r>
+        <w:t xml:space="preserve"> </w:t>
+      </w:r>
+      <w:r>
+        <w:t xml:space="preserve">(Version 0.1; Müller, 2017)</w:t>
+      </w:r>
+      <w:r>
+        <w:t xml:space="preserve">,</w:t>
+      </w:r>
+      <w:r>
+        <w:t xml:space="preserve"> </w:t>
+      </w:r>
+      <w:r>
+        <w:rPr>
+          <w:i/>
+        </w:rPr>
+        <w:t xml:space="preserve">knitr</w:t>
+      </w:r>
+      <w:r>
+        <w:t xml:space="preserve"> </w:t>
+      </w:r>
+      <w:r>
+        <w:t xml:space="preserve">(Version 1.26; Xie, 2015)</w:t>
+      </w:r>
+      <w:r>
+        <w:t xml:space="preserve">,</w:t>
+      </w:r>
+      <w:r>
+        <w:t xml:space="preserve"> </w:t>
+      </w:r>
+      <w:r>
+        <w:rPr>
+          <w:i/>
+        </w:rPr>
+        <w:t xml:space="preserve">papaja</w:t>
+      </w:r>
+      <w:r>
+        <w:t xml:space="preserve"> </w:t>
+      </w:r>
+      <w:r>
+        <w:t xml:space="preserve">(Version 0.1.0.9842; Aust &amp; Barth, 2018)</w:t>
+      </w:r>
+      <w:r>
+        <w:t xml:space="preserve">,</w:t>
+      </w:r>
+      <w:r>
+        <w:t xml:space="preserve"> </w:t>
+      </w:r>
+      <w:r>
+        <w:rPr>
+          <w:i/>
+        </w:rPr>
+        <w:t xml:space="preserve">reshape2</w:t>
+      </w:r>
+      <w:r>
+        <w:t xml:space="preserve"> </w:t>
+      </w:r>
+      <w:r>
+        <w:t xml:space="preserve">(Version 1.4.3; Wickham, 2007)</w:t>
+      </w:r>
+      <w:r>
+        <w:t xml:space="preserve">,</w:t>
+      </w:r>
+      <w:r>
+        <w:t xml:space="preserve"> </w:t>
+      </w:r>
+      <w:r>
+        <w:rPr>
+          <w:i/>
+        </w:rPr>
+        <w:t xml:space="preserve">rmarkdown</w:t>
+      </w:r>
+      <w:r>
+        <w:t xml:space="preserve"> </w:t>
+      </w:r>
+      <w:r>
+        <w:t xml:space="preserve">(Version 2.0; Xie, Allaire, &amp; Grolemund, 2018)</w:t>
+      </w:r>
+      <w:r>
+        <w:t xml:space="preserve">,</w:t>
+      </w:r>
+      <w:r>
+        <w:t xml:space="preserve"> </w:t>
+      </w:r>
+      <w:r>
+        <w:rPr>
+          <w:i/>
+        </w:rPr>
+        <w:t xml:space="preserve">stringr</w:t>
+      </w:r>
+      <w:r>
+        <w:t xml:space="preserve"> </w:t>
+      </w:r>
+      <w:r>
+        <w:t xml:space="preserve">(Version 1.4.0; Wickham, 2019)</w:t>
+      </w:r>
+      <w:r>
+        <w:t xml:space="preserve">, and</w:t>
+      </w:r>
+      <w:r>
+        <w:t xml:space="preserve"> </w:t>
+      </w:r>
+      <w:r>
+        <w:rPr>
+          <w:i/>
+        </w:rPr>
+        <w:t xml:space="preserve">TOSTER</w:t>
+      </w:r>
+      <w:r>
+        <w:t xml:space="preserve"> </w:t>
+      </w:r>
+      <w:r>
+        <w:t xml:space="preserve">(Version 0.3.4; Lakens, 2017)</w:t>
+      </w:r>
+      <w:r>
+        <w:t xml:space="preserve">.</w:t>
+      </w:r>
+    </w:p>
+    <w:p>
+      <w:pPr>
+        <w:pStyle w:val="berschrift3"/>
+      </w:pPr>
+      <w:bookmarkStart w:id="48" w:name="conflicts-of-interest"/>
+      <w:r>
+        <w:t xml:space="preserve">Conflicts of Interest.</w:t>
+      </w:r>
+      <w:bookmarkEnd w:id="48"/>
+    </w:p>
+    <w:p>
+      <w:pPr>
+        <w:pStyle w:val="FirstParagraph"/>
+      </w:pPr>
+      <w:r>
+        <w:t xml:space="preserve">The authors declare that they have no conflicts of interest with respect to the authorship or the publication of this article.</w:t>
+      </w:r>
+    </w:p>
+    <w:p>
+      <w:pPr>
+        <w:pStyle w:val="berschrift3"/>
+      </w:pPr>
+      <w:bookmarkStart w:id="49" w:name="author-contributions"/>
+      <w:r>
+        <w:t xml:space="preserve">Author Contributions.</w:t>
+      </w:r>
+      <w:bookmarkEnd w:id="49"/>
+    </w:p>
+    <w:p>
+      <w:pPr>
+        <w:pStyle w:val="FirstParagraph"/>
+      </w:pPr>
+      <w:r>
+        <w:t xml:space="preserve">Conceptualisation: A.S. and D.L.; data curation, formal analysis, and software: A.S. and M.S.; investigation, methodology, and validation: A.S., M.S., and D.L; supervision: A.S and D.L.; visualisation and writing – original draft: A.S; writing – review and editing: A.S., M.S., and D.L.</w:t>
+      </w:r>
+    </w:p>
+    <w:p>
+      <w:pPr>
+        <w:pStyle w:val="berschrift3"/>
+      </w:pPr>
+      <w:bookmarkStart w:id="50" w:name="acknowledgements"/>
+      <w:r>
+        <w:t xml:space="preserve">Acknowledgements.</w:t>
+      </w:r>
+      <w:bookmarkEnd w:id="50"/>
+    </w:p>
+    <w:p>
+      <w:pPr>
+        <w:pStyle w:val="FirstParagraph"/>
+      </w:pPr>
+      <w:r>
+        <w:t xml:space="preserve">This work was funded by VIDI grant 452-17-013. We thank Stuart Ritchie for valuable comments that helped improve this manuscript.</w:t>
       </w:r>
     </w:p>
     <w:p>
       <w:pPr>
         <w:pStyle w:val="berschrift1"/>
       </w:pPr>
-      <w:bookmarkStart w:id="46" w:name="references"/>
+      <w:bookmarkStart w:id="51" w:name="references"/>
       <w:r>
         <w:t xml:space="preserve">References</w:t>
       </w:r>
-      <w:bookmarkEnd w:id="46"/>
-    </w:p>
-    <w:bookmarkStart w:id="160" w:name="refs"/>
-    <w:bookmarkStart w:id="48" w:name="ref-Agnoli2017"/>
+      <w:bookmarkEnd w:id="51"/>
+    </w:p>
+    <w:bookmarkStart w:id="201" w:name="refs"/>
+    <w:bookmarkStart w:id="53" w:name="ref-Agnoli2017"/>
     <w:p>
       <w:pPr>
         <w:pStyle w:val="Literaturverzeichnis"/>
@@ -11643,7 +12121,7 @@
       <w:r>
         <w:t xml:space="preserve"> </w:t>
       </w:r>
-      <w:hyperlink r:id="rId47">
+      <w:hyperlink r:id="rId52">
         <w:r>
           <w:rPr>
             <w:rStyle w:val="Hyperlink"/>
@@ -11652,8 +12130,8 @@
         </w:r>
       </w:hyperlink>
     </w:p>
-    <w:bookmarkEnd w:id="48"/>
-    <w:bookmarkStart w:id="50" w:name="ref-Allen2019"/>
+    <w:bookmarkEnd w:id="53"/>
+    <w:bookmarkStart w:id="55" w:name="ref-Allen2019"/>
     <w:p>
       <w:pPr>
         <w:pStyle w:val="Literaturverzeichnis"/>
@@ -11688,7 +12166,7 @@
       <w:r>
         <w:t xml:space="preserve"> </w:t>
       </w:r>
-      <w:hyperlink r:id="rId49">
+      <w:hyperlink r:id="rId54">
         <w:r>
           <w:rPr>
             <w:rStyle w:val="Hyperlink"/>
@@ -11697,13 +12175,34 @@
         </w:r>
       </w:hyperlink>
     </w:p>
-    <w:bookmarkEnd w:id="50"/>
-    <w:bookmarkStart w:id="52" w:name="ref-Atkinson1982"/>
+    <w:bookmarkEnd w:id="55"/>
+    <w:bookmarkStart w:id="57" w:name="ref-R-codebook"/>
     <w:p>
       <w:pPr>
         <w:pStyle w:val="Literaturverzeichnis"/>
       </w:pPr>
       <w:r>
+        <w:t xml:space="preserve">Arslan, R. C. (2018). How to automatically generate rich codebooks from study metadata. PsyArxiv.</w:t>
+      </w:r>
+      <w:r>
+        <w:t xml:space="preserve"> </w:t>
+      </w:r>
+      <w:hyperlink r:id="rId56">
+        <w:r>
+          <w:rPr>
+            <w:rStyle w:val="Hyperlink"/>
+          </w:rPr>
+          <w:t xml:space="preserve">https://doi.org/10.31234/osf.io/5qc6h</w:t>
+        </w:r>
+      </w:hyperlink>
+    </w:p>
+    <w:bookmarkEnd w:id="57"/>
+    <w:bookmarkStart w:id="59" w:name="ref-Atkinson1982"/>
+    <w:p>
+      <w:pPr>
+        <w:pStyle w:val="Literaturverzeichnis"/>
+      </w:pPr>
+      <w:r>
         <w:t xml:space="preserve">Atkinson, D. R., Furlong, M. J., &amp; Wampold, B. E. (1982). Statistical significance, reviewer evaluations, and the scientific process: Is there a (statistically) significant relationship?</w:t>
       </w:r>
       <w:r>
@@ -11733,7 +12232,7 @@
       <w:r>
         <w:t xml:space="preserve"> </w:t>
       </w:r>
-      <w:hyperlink r:id="rId51">
+      <w:hyperlink r:id="rId58">
         <w:r>
           <w:rPr>
             <w:rStyle w:val="Hyperlink"/>
@@ -11742,13 +12241,46 @@
         </w:r>
       </w:hyperlink>
     </w:p>
-    <w:bookmarkEnd w:id="52"/>
-    <w:bookmarkStart w:id="54" w:name="ref-Chambers2013"/>
+    <w:bookmarkEnd w:id="59"/>
+    <w:bookmarkStart w:id="61" w:name="ref-R-papaja"/>
     <w:p>
       <w:pPr>
         <w:pStyle w:val="Literaturverzeichnis"/>
       </w:pPr>
       <w:r>
+        <w:t xml:space="preserve">Aust, F., &amp; Barth, M. (2018).</w:t>
+      </w:r>
+      <w:r>
+        <w:t xml:space="preserve"> </w:t>
+      </w:r>
+      <w:r>
+        <w:rPr>
+          <w:i/>
+        </w:rPr>
+        <w:t xml:space="preserve">papaja: Create APA manuscripts with R Markdown</w:t>
+      </w:r>
+      <w:r>
+        <w:t xml:space="preserve">. Retrieved from</w:t>
+      </w:r>
+      <w:r>
+        <w:t xml:space="preserve"> </w:t>
+      </w:r>
+      <w:hyperlink r:id="rId60">
+        <w:r>
+          <w:rPr>
+            <w:rStyle w:val="Hyperlink"/>
+          </w:rPr>
+          <w:t xml:space="preserve">https://github.com/crsh/papaja</w:t>
+        </w:r>
+      </w:hyperlink>
+    </w:p>
+    <w:bookmarkEnd w:id="61"/>
+    <w:bookmarkStart w:id="63" w:name="ref-Chambers2013"/>
+    <w:p>
+      <w:pPr>
+        <w:pStyle w:val="Literaturverzeichnis"/>
+      </w:pPr>
+      <w:r>
         <w:t xml:space="preserve">Chambers, C. (2013). Registered reports: A new publishing initiative at Cortex,</w:t>
       </w:r>
       <w:r>
@@ -11766,7 +12298,7 @@
       <w:r>
         <w:t xml:space="preserve"> </w:t>
       </w:r>
-      <w:hyperlink r:id="rId53">
+      <w:hyperlink r:id="rId62">
         <w:r>
           <w:rPr>
             <w:rStyle w:val="Hyperlink"/>
@@ -11775,8 +12307,8 @@
         </w:r>
       </w:hyperlink>
     </w:p>
-    <w:bookmarkEnd w:id="54"/>
-    <w:bookmarkStart w:id="56" w:name="ref-Chambers2015"/>
+    <w:bookmarkEnd w:id="63"/>
+    <w:bookmarkStart w:id="65" w:name="ref-Chambers2015"/>
     <w:p>
       <w:pPr>
         <w:pStyle w:val="Literaturverzeichnis"/>
@@ -11811,7 +12343,7 @@
       <w:r>
         <w:t xml:space="preserve"> </w:t>
       </w:r>
-      <w:hyperlink r:id="rId55">
+      <w:hyperlink r:id="rId64">
         <w:r>
           <w:rPr>
             <w:rStyle w:val="Hyperlink"/>
@@ -11820,8 +12352,8 @@
         </w:r>
       </w:hyperlink>
     </w:p>
-    <w:bookmarkEnd w:id="56"/>
-    <w:bookmarkStart w:id="58" w:name="ref-OSC2015"/>
+    <w:bookmarkEnd w:id="65"/>
+    <w:bookmarkStart w:id="67" w:name="ref-OSC2015"/>
     <w:p>
       <w:pPr>
         <w:pStyle w:val="Literaturverzeichnis"/>
@@ -11856,7 +12388,7 @@
       <w:r>
         <w:t xml:space="preserve"> </w:t>
       </w:r>
-      <w:hyperlink r:id="rId57">
+      <w:hyperlink r:id="rId66">
         <w:r>
           <w:rPr>
             <w:rStyle w:val="Hyperlink"/>
@@ -11865,8 +12397,8 @@
         </w:r>
       </w:hyperlink>
     </w:p>
-    <w:bookmarkEnd w:id="58"/>
-    <w:bookmarkStart w:id="60" w:name="ref-Cristea2018"/>
+    <w:bookmarkEnd w:id="67"/>
+    <w:bookmarkStart w:id="69" w:name="ref-Cristea2018"/>
     <w:p>
       <w:pPr>
         <w:pStyle w:val="Literaturverzeichnis"/>
@@ -11901,7 +12433,7 @@
       <w:r>
         <w:t xml:space="preserve"> </w:t>
       </w:r>
-      <w:hyperlink r:id="rId59">
+      <w:hyperlink r:id="rId68">
         <w:r>
           <w:rPr>
             <w:rStyle w:val="Hyperlink"/>
@@ -11910,8 +12442,8 @@
         </w:r>
       </w:hyperlink>
     </w:p>
-    <w:bookmarkEnd w:id="60"/>
-    <w:bookmarkStart w:id="62" w:name="ref-Fanelli2010"/>
+    <w:bookmarkEnd w:id="69"/>
+    <w:bookmarkStart w:id="71" w:name="ref-Fanelli2010"/>
     <w:p>
       <w:pPr>
         <w:pStyle w:val="Literaturverzeichnis"/>
@@ -11946,7 +12478,7 @@
       <w:r>
         <w:t xml:space="preserve"> </w:t>
       </w:r>
-      <w:hyperlink r:id="rId61">
+      <w:hyperlink r:id="rId70">
         <w:r>
           <w:rPr>
             <w:rStyle w:val="Hyperlink"/>
@@ -11955,8 +12487,8 @@
         </w:r>
       </w:hyperlink>
     </w:p>
-    <w:bookmarkEnd w:id="62"/>
-    <w:bookmarkStart w:id="64" w:name="ref-Fanelli2012"/>
+    <w:bookmarkEnd w:id="71"/>
+    <w:bookmarkStart w:id="73" w:name="ref-Fanelli2012"/>
     <w:p>
       <w:pPr>
         <w:pStyle w:val="Literaturverzeichnis"/>
@@ -11991,7 +12523,7 @@
       <w:r>
         <w:t xml:space="preserve"> </w:t>
       </w:r>
-      <w:hyperlink r:id="rId63">
+      <w:hyperlink r:id="rId72">
         <w:r>
           <w:rPr>
             <w:rStyle w:val="Hyperlink"/>
@@ -12000,8 +12532,8 @@
         </w:r>
       </w:hyperlink>
     </w:p>
-    <w:bookmarkEnd w:id="64"/>
-    <w:bookmarkStart w:id="66" w:name="ref-Fiedler2016"/>
+    <w:bookmarkEnd w:id="73"/>
+    <w:bookmarkStart w:id="75" w:name="ref-Fiedler2016"/>
     <w:p>
       <w:pPr>
         <w:pStyle w:val="Literaturverzeichnis"/>
@@ -12036,7 +12568,7 @@
       <w:r>
         <w:t xml:space="preserve"> </w:t>
       </w:r>
-      <w:hyperlink r:id="rId65">
+      <w:hyperlink r:id="rId74">
         <w:r>
           <w:rPr>
             <w:rStyle w:val="Hyperlink"/>
@@ -12045,8 +12577,8 @@
         </w:r>
       </w:hyperlink>
     </w:p>
-    <w:bookmarkEnd w:id="66"/>
-    <w:bookmarkStart w:id="68" w:name="ref-Franco2014"/>
+    <w:bookmarkEnd w:id="75"/>
+    <w:bookmarkStart w:id="77" w:name="ref-Franco2014"/>
     <w:p>
       <w:pPr>
         <w:pStyle w:val="Literaturverzeichnis"/>
@@ -12081,7 +12613,7 @@
       <w:r>
         <w:t xml:space="preserve"> </w:t>
       </w:r>
-      <w:hyperlink r:id="rId67">
+      <w:hyperlink r:id="rId76">
         <w:r>
           <w:rPr>
             <w:rStyle w:val="Hyperlink"/>
@@ -12090,8 +12622,8 @@
         </w:r>
       </w:hyperlink>
     </w:p>
-    <w:bookmarkEnd w:id="68"/>
-    <w:bookmarkStart w:id="70" w:name="ref-Franco2016"/>
+    <w:bookmarkEnd w:id="77"/>
+    <w:bookmarkStart w:id="79" w:name="ref-Franco2016"/>
     <w:p>
       <w:pPr>
         <w:pStyle w:val="Literaturverzeichnis"/>
@@ -12126,7 +12658,7 @@
       <w:r>
         <w:t xml:space="preserve"> </w:t>
       </w:r>
-      <w:hyperlink r:id="rId69">
+      <w:hyperlink r:id="rId78">
         <w:r>
           <w:rPr>
             <w:rStyle w:val="Hyperlink"/>
@@ -12135,8 +12667,8 @@
         </w:r>
       </w:hyperlink>
     </w:p>
-    <w:bookmarkEnd w:id="70"/>
-    <w:bookmarkStart w:id="71" w:name="ref-Greenwald1975"/>
+    <w:bookmarkEnd w:id="79"/>
+    <w:bookmarkStart w:id="80" w:name="ref-Greenwald1975"/>
     <w:p>
       <w:pPr>
         <w:pStyle w:val="Literaturverzeichnis"/>
@@ -12169,8 +12701,8 @@
         <w:t xml:space="preserve">(1), 1–20.</w:t>
       </w:r>
     </w:p>
-    <w:bookmarkEnd w:id="71"/>
-    <w:bookmarkStart w:id="73" w:name="ref-John2012"/>
+    <w:bookmarkEnd w:id="80"/>
+    <w:bookmarkStart w:id="82" w:name="ref-John2012"/>
     <w:p>
       <w:pPr>
         <w:pStyle w:val="Literaturverzeichnis"/>
@@ -12205,7 +12737,7 @@
       <w:r>
         <w:t xml:space="preserve"> </w:t>
       </w:r>
-      <w:hyperlink r:id="rId72">
+      <w:hyperlink r:id="rId81">
         <w:r>
           <w:rPr>
             <w:rStyle w:val="Hyperlink"/>
@@ -12214,8 +12746,8 @@
         </w:r>
       </w:hyperlink>
     </w:p>
-    <w:bookmarkEnd w:id="73"/>
-    <w:bookmarkStart w:id="75" w:name="ref-Jonas2016"/>
+    <w:bookmarkEnd w:id="82"/>
+    <w:bookmarkStart w:id="84" w:name="ref-Jonas2016"/>
     <w:p>
       <w:pPr>
         <w:pStyle w:val="Literaturverzeichnis"/>
@@ -12250,7 +12782,7 @@
       <w:r>
         <w:t xml:space="preserve"> </w:t>
       </w:r>
-      <w:hyperlink r:id="rId74">
+      <w:hyperlink r:id="rId83">
         <w:r>
           <w:rPr>
             <w:rStyle w:val="Hyperlink"/>
@@ -12259,8 +12791,8 @@
         </w:r>
       </w:hyperlink>
     </w:p>
-    <w:bookmarkEnd w:id="75"/>
-    <w:bookmarkStart w:id="77" w:name="ref-Kerr1998"/>
+    <w:bookmarkEnd w:id="84"/>
+    <w:bookmarkStart w:id="86" w:name="ref-Kerr1998"/>
     <w:p>
       <w:pPr>
         <w:pStyle w:val="Literaturverzeichnis"/>
@@ -12295,7 +12827,7 @@
       <w:r>
         <w:t xml:space="preserve"> </w:t>
       </w:r>
-      <w:hyperlink r:id="rId76">
+      <w:hyperlink r:id="rId85">
         <w:r>
           <w:rPr>
             <w:rStyle w:val="Hyperlink"/>
@@ -12304,8 +12836,8 @@
         </w:r>
       </w:hyperlink>
     </w:p>
-    <w:bookmarkEnd w:id="77"/>
-    <w:bookmarkStart w:id="79" w:name="ref-Kohler2019"/>
+    <w:bookmarkEnd w:id="86"/>
+    <w:bookmarkStart w:id="88" w:name="ref-Kohler2019"/>
     <w:p>
       <w:pPr>
         <w:pStyle w:val="Literaturverzeichnis"/>
@@ -12328,7 +12860,7 @@
       <w:r>
         <w:t xml:space="preserve"> </w:t>
       </w:r>
-      <w:hyperlink r:id="rId78">
+      <w:hyperlink r:id="rId87">
         <w:r>
           <w:rPr>
             <w:rStyle w:val="Hyperlink"/>
@@ -12337,19 +12869,64 @@
         </w:r>
       </w:hyperlink>
     </w:p>
-    <w:bookmarkEnd w:id="79"/>
-    <w:bookmarkStart w:id="81" w:name="ref-Lakens2019b"/>
+    <w:bookmarkEnd w:id="88"/>
+    <w:bookmarkStart w:id="90" w:name="ref-R-TOSTER"/>
     <w:p>
       <w:pPr>
         <w:pStyle w:val="Literaturverzeichnis"/>
       </w:pPr>
       <w:r>
+        <w:t xml:space="preserve">Lakens, D. (2017). Equivalence tests: A practical primer for t-tests, correlations, and meta-analyses.</w:t>
+      </w:r>
+      <w:r>
+        <w:t xml:space="preserve"> </w:t>
+      </w:r>
+      <w:r>
+        <w:rPr>
+          <w:i/>
+        </w:rPr>
+        <w:t xml:space="preserve">Social Psychological and Personality Science</w:t>
+      </w:r>
+      <w:r>
+        <w:t xml:space="preserve">,</w:t>
+      </w:r>
+      <w:r>
+        <w:t xml:space="preserve"> </w:t>
+      </w:r>
+      <w:r>
+        <w:rPr>
+          <w:i/>
+        </w:rPr>
+        <w:t xml:space="preserve">1</w:t>
+      </w:r>
+      <w:r>
+        <w:t xml:space="preserve">, 1–8.</w:t>
+      </w:r>
+      <w:r>
+        <w:t xml:space="preserve"> </w:t>
+      </w:r>
+      <w:hyperlink r:id="rId89">
+        <w:r>
+          <w:rPr>
+            <w:rStyle w:val="Hyperlink"/>
+          </w:rPr>
+          <w:t xml:space="preserve">https://doi.org/10.1177/1948550617697177</w:t>
+        </w:r>
+      </w:hyperlink>
+    </w:p>
+    <w:bookmarkEnd w:id="90"/>
+    <w:bookmarkStart w:id="92" w:name="ref-Lakens2019b"/>
+    <w:p>
+      <w:pPr>
+        <w:pStyle w:val="Literaturverzeichnis"/>
+      </w:pPr>
+      <w:r>
         <w:t xml:space="preserve">Lakens, D. (n.d.). The Value of Preregistration for Psychological Science: A Conceptual Analysis.</w:t>
       </w:r>
       <w:r>
         <w:t xml:space="preserve"> </w:t>
       </w:r>
-      <w:hyperlink r:id="rId80">
+      <w:hyperlink r:id="rId91">
         <w:r>
           <w:rPr>
             <w:rStyle w:val="Hyperlink"/>
@@ -12358,8 +12935,8 @@
         </w:r>
       </w:hyperlink>
     </w:p>
-    <w:bookmarkEnd w:id="81"/>
-    <w:bookmarkStart w:id="83" w:name="ref-Lakens2018a"/>
+    <w:bookmarkEnd w:id="92"/>
+    <w:bookmarkStart w:id="94" w:name="ref-Lakens2018a"/>
     <w:p>
       <w:pPr>
         <w:pStyle w:val="Literaturverzeichnis"/>
@@ -12394,7 +12971,7 @@
       <w:r>
         <w:t xml:space="preserve"> </w:t>
       </w:r>
-      <w:hyperlink r:id="rId82">
+      <w:hyperlink r:id="rId93">
         <w:r>
           <w:rPr>
             <w:rStyle w:val="Hyperlink"/>
@@ -12403,8 +12980,8 @@
         </w:r>
       </w:hyperlink>
     </w:p>
-    <w:bookmarkEnd w:id="83"/>
-    <w:bookmarkStart w:id="85" w:name="ref-Mahoney1977"/>
+    <w:bookmarkEnd w:id="94"/>
+    <w:bookmarkStart w:id="96" w:name="ref-Mahoney1977"/>
     <w:p>
       <w:pPr>
         <w:pStyle w:val="Literaturverzeichnis"/>
@@ -12439,7 +13016,7 @@
       <w:r>
         <w:t xml:space="preserve"> </w:t>
       </w:r>
-      <w:hyperlink r:id="rId84">
+      <w:hyperlink r:id="rId95">
         <w:r>
           <w:rPr>
             <w:rStyle w:val="Hyperlink"/>
@@ -12448,8 +13025,8 @@
         </w:r>
       </w:hyperlink>
     </w:p>
-    <w:bookmarkEnd w:id="85"/>
-    <w:bookmarkStart w:id="87" w:name="ref-Makel2012"/>
+    <w:bookmarkEnd w:id="96"/>
+    <w:bookmarkStart w:id="98" w:name="ref-Makel2012"/>
     <w:p>
       <w:pPr>
         <w:pStyle w:val="Literaturverzeichnis"/>
@@ -12472,7 +13049,7 @@
       <w:r>
         <w:t xml:space="preserve"> </w:t>
       </w:r>
-      <w:hyperlink r:id="rId86">
+      <w:hyperlink r:id="rId97">
         <w:r>
           <w:rPr>
             <w:rStyle w:val="Hyperlink"/>
@@ -12481,8 +13058,8 @@
         </w:r>
       </w:hyperlink>
     </w:p>
-    <w:bookmarkEnd w:id="87"/>
-    <w:bookmarkStart w:id="89" w:name="ref-Maxwell2004"/>
+    <w:bookmarkEnd w:id="98"/>
+    <w:bookmarkStart w:id="100" w:name="ref-Maxwell2004"/>
     <w:p>
       <w:pPr>
         <w:pStyle w:val="Literaturverzeichnis"/>
@@ -12517,7 +13094,7 @@
       <w:r>
         <w:t xml:space="preserve"> </w:t>
       </w:r>
-      <w:hyperlink r:id="rId88">
+      <w:hyperlink r:id="rId99">
         <w:r>
           <w:rPr>
             <w:rStyle w:val="Hyperlink"/>
@@ -12526,8 +13103,8 @@
         </w:r>
       </w:hyperlink>
     </w:p>
-    <w:bookmarkEnd w:id="89"/>
-    <w:bookmarkStart w:id="91" w:name="ref-Motyl2017"/>
+    <w:bookmarkEnd w:id="100"/>
+    <w:bookmarkStart w:id="102" w:name="ref-Motyl2017"/>
     <w:p>
       <w:pPr>
         <w:pStyle w:val="Literaturverzeichnis"/>
@@ -12562,7 +13139,7 @@
       <w:r>
         <w:t xml:space="preserve"> </w:t>
       </w:r>
-      <w:hyperlink r:id="rId90">
+      <w:hyperlink r:id="rId101">
         <w:r>
           <w:rPr>
             <w:rStyle w:val="Hyperlink"/>
@@ -12571,8 +13148,8 @@
         </w:r>
       </w:hyperlink>
     </w:p>
-    <w:bookmarkEnd w:id="91"/>
-    <w:bookmarkStart w:id="93" w:name="ref-Mueller-Langer2019"/>
+    <w:bookmarkEnd w:id="102"/>
+    <w:bookmarkStart w:id="104" w:name="ref-Mueller-Langer2019"/>
     <w:p>
       <w:pPr>
         <w:pStyle w:val="Literaturverzeichnis"/>
@@ -12607,7 +13184,7 @@
       <w:r>
         <w:t xml:space="preserve"> </w:t>
       </w:r>
-      <w:hyperlink r:id="rId92">
+      <w:hyperlink r:id="rId103">
         <w:r>
           <w:rPr>
             <w:rStyle w:val="Hyperlink"/>
@@ -12616,13 +13193,46 @@
         </w:r>
       </w:hyperlink>
     </w:p>
-    <w:bookmarkEnd w:id="93"/>
-    <w:bookmarkStart w:id="95" w:name="ref-Nosek2014"/>
+    <w:bookmarkEnd w:id="104"/>
+    <w:bookmarkStart w:id="106" w:name="ref-R-here"/>
     <w:p>
       <w:pPr>
         <w:pStyle w:val="Literaturverzeichnis"/>
       </w:pPr>
       <w:r>
+        <w:t xml:space="preserve">Müller, K. (2017).</w:t>
+      </w:r>
+      <w:r>
+        <w:t xml:space="preserve"> </w:t>
+      </w:r>
+      <w:r>
+        <w:rPr>
+          <w:i/>
+        </w:rPr>
+        <w:t xml:space="preserve">Here: A simpler way to find your files</w:t>
+      </w:r>
+      <w:r>
+        <w:t xml:space="preserve">. Retrieved from</w:t>
+      </w:r>
+      <w:r>
+        <w:t xml:space="preserve"> </w:t>
+      </w:r>
+      <w:hyperlink r:id="rId105">
+        <w:r>
+          <w:rPr>
+            <w:rStyle w:val="Hyperlink"/>
+          </w:rPr>
+          <w:t xml:space="preserve">https://CRAN.R-project.org/package=here</w:t>
+        </w:r>
+      </w:hyperlink>
+    </w:p>
+    <w:bookmarkEnd w:id="106"/>
+    <w:bookmarkStart w:id="108" w:name="ref-Nosek2014"/>
+    <w:p>
+      <w:pPr>
+        <w:pStyle w:val="Literaturverzeichnis"/>
+      </w:pPr>
+      <w:r>
         <w:t xml:space="preserve">Nosek, B. A., &amp; Lakens, D. (2014). Registered Reports: A Method to Increase the Credibility of Published Results.</w:t>
       </w:r>
       <w:r>
@@ -12652,7 +13262,7 @@
       <w:r>
         <w:t xml:space="preserve"> </w:t>
       </w:r>
-      <w:hyperlink r:id="rId94">
+      <w:hyperlink r:id="rId107">
         <w:r>
           <w:rPr>
             <w:rStyle w:val="Hyperlink"/>
@@ -12661,8 +13271,8 @@
         </w:r>
       </w:hyperlink>
     </w:p>
-    <w:bookmarkEnd w:id="95"/>
-    <w:bookmarkStart w:id="97" w:name="ref-Pridemore2018"/>
+    <w:bookmarkEnd w:id="108"/>
+    <w:bookmarkStart w:id="110" w:name="ref-Pridemore2018"/>
     <w:p>
       <w:pPr>
         <w:pStyle w:val="Literaturverzeichnis"/>
@@ -12697,7 +13307,7 @@
       <w:r>
         <w:t xml:space="preserve"> </w:t>
       </w:r>
-      <w:hyperlink r:id="rId96">
+      <w:hyperlink r:id="rId109">
         <w:r>
           <w:rPr>
             <w:rStyle w:val="Hyperlink"/>
@@ -12706,19 +13316,52 @@
         </w:r>
       </w:hyperlink>
     </w:p>
-    <w:bookmarkEnd w:id="97"/>
-    <w:bookmarkStart w:id="99" w:name="ref-RRRwebsite"/>
+    <w:bookmarkEnd w:id="110"/>
+    <w:bookmarkStart w:id="112" w:name="ref-R-base"/>
     <w:p>
       <w:pPr>
         <w:pStyle w:val="Literaturverzeichnis"/>
       </w:pPr>
       <w:r>
+        <w:t xml:space="preserve">R Core Team. (2019).</w:t>
+      </w:r>
+      <w:r>
+        <w:t xml:space="preserve"> </w:t>
+      </w:r>
+      <w:r>
+        <w:rPr>
+          <w:i/>
+        </w:rPr>
+        <w:t xml:space="preserve">R: A language and environment for statistical computing</w:t>
+      </w:r>
+      <w:r>
+        <w:t xml:space="preserve">. Vienna, Austria: R Foundation for Statistical Computing. Retrieved from</w:t>
+      </w:r>
+      <w:r>
+        <w:t xml:space="preserve"> </w:t>
+      </w:r>
+      <w:hyperlink r:id="rId111">
+        <w:r>
+          <w:rPr>
+            <w:rStyle w:val="Hyperlink"/>
+          </w:rPr>
+          <w:t xml:space="preserve">https://www.R-project.org/</w:t>
+        </w:r>
+      </w:hyperlink>
+    </w:p>
+    <w:bookmarkEnd w:id="112"/>
+    <w:bookmarkStart w:id="114" w:name="ref-RRRwebsite"/>
+    <w:p>
+      <w:pPr>
+        <w:pStyle w:val="Literaturverzeichnis"/>
+      </w:pPr>
+      <w:r>
         <w:t xml:space="preserve">Registered Replication Reports. (n.d.). Retrieved December 28, 2019, from</w:t>
       </w:r>
       <w:r>
         <w:t xml:space="preserve"> </w:t>
       </w:r>
-      <w:hyperlink r:id="rId98">
+      <w:hyperlink r:id="rId113">
         <w:r>
           <w:rPr>
             <w:rStyle w:val="Hyperlink"/>
@@ -12727,8 +13370,8 @@
         </w:r>
       </w:hyperlink>
     </w:p>
-    <w:bookmarkEnd w:id="99"/>
-    <w:bookmarkStart w:id="101" w:name="ref-Rohatgi2018"/>
+    <w:bookmarkEnd w:id="114"/>
+    <w:bookmarkStart w:id="116" w:name="ref-Rohatgi2018"/>
     <w:p>
       <w:pPr>
         <w:pStyle w:val="Literaturverzeichnis"/>
@@ -12751,7 +13394,7 @@
       <w:r>
         <w:t xml:space="preserve"> </w:t>
       </w:r>
-      <w:hyperlink r:id="rId100">
+      <w:hyperlink r:id="rId115">
         <w:r>
           <w:rPr>
             <w:rStyle w:val="Hyperlink"/>
@@ -12760,8 +13403,8 @@
         </w:r>
       </w:hyperlink>
     </w:p>
-    <w:bookmarkEnd w:id="101"/>
-    <w:bookmarkStart w:id="103" w:name="ref-Rosenthal1979"/>
+    <w:bookmarkEnd w:id="116"/>
+    <w:bookmarkStart w:id="118" w:name="ref-Rosenthal1979"/>
     <w:p>
       <w:pPr>
         <w:pStyle w:val="Literaturverzeichnis"/>
@@ -12796,7 +13439,7 @@
       <w:r>
         <w:t xml:space="preserve"> </w:t>
       </w:r>
-      <w:hyperlink r:id="rId102">
+      <w:hyperlink r:id="rId117">
         <w:r>
           <w:rPr>
             <w:rStyle w:val="Hyperlink"/>
@@ -12805,13 +13448,46 @@
         </w:r>
       </w:hyperlink>
     </w:p>
-    <w:bookmarkEnd w:id="103"/>
-    <w:bookmarkStart w:id="105" w:name="ref-Simmons2011"/>
+    <w:bookmarkEnd w:id="118"/>
+    <w:bookmarkStart w:id="120" w:name="ref-RStudioTeam2019"/>
     <w:p>
       <w:pPr>
         <w:pStyle w:val="Literaturverzeichnis"/>
       </w:pPr>
       <w:r>
+        <w:t xml:space="preserve">RStudio Team. (2019).</w:t>
+      </w:r>
+      <w:r>
+        <w:t xml:space="preserve"> </w:t>
+      </w:r>
+      <w:r>
+        <w:rPr>
+          <w:i/>
+        </w:rPr>
+        <w:t xml:space="preserve">RStudio: Integrated development environment for r</w:t>
+      </w:r>
+      <w:r>
+        <w:t xml:space="preserve">. Boston, MA: RStudio, Inc. Retrieved from</w:t>
+      </w:r>
+      <w:r>
+        <w:t xml:space="preserve"> </w:t>
+      </w:r>
+      <w:hyperlink r:id="rId119">
+        <w:r>
+          <w:rPr>
+            <w:rStyle w:val="Hyperlink"/>
+          </w:rPr>
+          <w:t xml:space="preserve">http://www.rstudio.com/</w:t>
+        </w:r>
+      </w:hyperlink>
+    </w:p>
+    <w:bookmarkEnd w:id="120"/>
+    <w:bookmarkStart w:id="122" w:name="ref-Simmons2011"/>
+    <w:p>
+      <w:pPr>
+        <w:pStyle w:val="Literaturverzeichnis"/>
+      </w:pPr>
+      <w:r>
         <w:t xml:space="preserve">Simmons, J. P., Nelson, L. D., &amp; Simonsohn, U. (2011). False-positive psychology: Undisclosed flexibility in data collection and analysis allows presenting anything as significant.</w:t>
       </w:r>
       <w:r>
@@ -12841,7 +13517,7 @@
       <w:r>
         <w:t xml:space="preserve"> </w:t>
       </w:r>
-      <w:hyperlink r:id="rId104">
+      <w:hyperlink r:id="rId121">
         <w:r>
           <w:rPr>
             <w:rStyle w:val="Hyperlink"/>
@@ -12850,8 +13526,8 @@
         </w:r>
       </w:hyperlink>
     </w:p>
-    <w:bookmarkEnd w:id="105"/>
-    <w:bookmarkStart w:id="107" w:name="ref-Simons2018"/>
+    <w:bookmarkEnd w:id="122"/>
+    <w:bookmarkStart w:id="124" w:name="ref-Simons2018"/>
     <w:p>
       <w:pPr>
         <w:pStyle w:val="Literaturverzeichnis"/>
@@ -12886,7 +13562,7 @@
       <w:r>
         <w:t xml:space="preserve"> </w:t>
       </w:r>
-      <w:hyperlink r:id="rId106">
+      <w:hyperlink r:id="rId123">
         <w:r>
           <w:rPr>
             <w:rStyle w:val="Hyperlink"/>
@@ -12895,8 +13571,8 @@
         </w:r>
       </w:hyperlink>
     </w:p>
-    <w:bookmarkEnd w:id="107"/>
-    <w:bookmarkStart w:id="109" w:name="ref-Simons2014"/>
+    <w:bookmarkEnd w:id="124"/>
+    <w:bookmarkStart w:id="126" w:name="ref-Simons2014"/>
     <w:p>
       <w:pPr>
         <w:pStyle w:val="Literaturverzeichnis"/>
@@ -12961,7 +13637,7 @@
       <w:r>
         <w:t xml:space="preserve"> </w:t>
       </w:r>
-      <w:hyperlink r:id="rId108">
+      <w:hyperlink r:id="rId125">
         <w:r>
           <w:rPr>
             <w:rStyle w:val="Hyperlink"/>
@@ -12970,8 +13646,8 @@
         </w:r>
       </w:hyperlink>
     </w:p>
-    <w:bookmarkEnd w:id="109"/>
-    <w:bookmarkStart w:id="111" w:name="ref-Sterling1959"/>
+    <w:bookmarkEnd w:id="126"/>
+    <w:bookmarkStart w:id="128" w:name="ref-Sterling1959"/>
     <w:p>
       <w:pPr>
         <w:pStyle w:val="Literaturverzeichnis"/>
@@ -13006,7 +13682,7 @@
       <w:r>
         <w:t xml:space="preserve"> </w:t>
       </w:r>
-      <w:hyperlink r:id="rId110">
+      <w:hyperlink r:id="rId127">
         <w:r>
           <w:rPr>
             <w:rStyle w:val="Hyperlink"/>
@@ -13015,8 +13691,8 @@
         </w:r>
       </w:hyperlink>
     </w:p>
-    <w:bookmarkEnd w:id="111"/>
-    <w:bookmarkStart w:id="113" w:name="ref-Sterling1995"/>
+    <w:bookmarkEnd w:id="128"/>
+    <w:bookmarkStart w:id="130" w:name="ref-Sterling1995"/>
     <w:p>
       <w:pPr>
         <w:pStyle w:val="Literaturverzeichnis"/>
@@ -13051,7 +13727,7 @@
       <w:r>
         <w:t xml:space="preserve"> </w:t>
       </w:r>
-      <w:hyperlink r:id="rId112">
+      <w:hyperlink r:id="rId129">
         <w:r>
           <w:rPr>
             <w:rStyle w:val="Hyperlink"/>
@@ -13060,8 +13736,8 @@
         </w:r>
       </w:hyperlink>
     </w:p>
-    <w:bookmarkEnd w:id="113"/>
-    <w:bookmarkStart w:id="115" w:name="ref-Szucs2017"/>
+    <w:bookmarkEnd w:id="130"/>
+    <w:bookmarkStart w:id="132" w:name="ref-Szucs2017"/>
     <w:p>
       <w:pPr>
         <w:pStyle w:val="Literaturverzeichnis"/>
@@ -13096,7 +13772,7 @@
       <w:r>
         <w:t xml:space="preserve"> </w:t>
       </w:r>
-      <w:hyperlink r:id="rId114">
+      <w:hyperlink r:id="rId131">
         <w:r>
           <w:rPr>
             <w:rStyle w:val="Hyperlink"/>
@@ -13105,8 +13781,8 @@
         </w:r>
       </w:hyperlink>
     </w:p>
-    <w:bookmarkEnd w:id="115"/>
-    <w:bookmarkStart w:id="117" w:name="ref-vanAssen2014"/>
+    <w:bookmarkEnd w:id="132"/>
+    <w:bookmarkStart w:id="134" w:name="ref-vanAssen2014"/>
     <w:p>
       <w:pPr>
         <w:pStyle w:val="Literaturverzeichnis"/>
@@ -13141,7 +13817,7 @@
       <w:r>
         <w:t xml:space="preserve"> </w:t>
       </w:r>
-      <w:hyperlink r:id="rId116">
+      <w:hyperlink r:id="rId133">
         <w:r>
           <w:rPr>
             <w:rStyle w:val="Hyperlink"/>
@@ -13150,13 +13826,124 @@
         </w:r>
       </w:hyperlink>
     </w:p>
-    <w:bookmarkEnd w:id="117"/>
-    <w:bookmarkStart w:id="119" w:name="ref-Winter2013"/>
+    <w:bookmarkEnd w:id="134"/>
+    <w:bookmarkStart w:id="136" w:name="ref-R-reshape2"/>
     <w:p>
       <w:pPr>
         <w:pStyle w:val="Literaturverzeichnis"/>
       </w:pPr>
       <w:r>
+        <w:t xml:space="preserve">Wickham, H. (2007). Reshaping data with the reshape package.</w:t>
+      </w:r>
+      <w:r>
+        <w:t xml:space="preserve"> </w:t>
+      </w:r>
+      <w:r>
+        <w:rPr>
+          <w:i/>
+        </w:rPr>
+        <w:t xml:space="preserve">Journal of Statistical Software</w:t>
+      </w:r>
+      <w:r>
+        <w:t xml:space="preserve">,</w:t>
+      </w:r>
+      <w:r>
+        <w:t xml:space="preserve"> </w:t>
+      </w:r>
+      <w:r>
+        <w:rPr>
+          <w:i/>
+        </w:rPr>
+        <w:t xml:space="preserve">21</w:t>
+      </w:r>
+      <w:r>
+        <w:t xml:space="preserve">(12), 1–20. Retrieved from</w:t>
+      </w:r>
+      <w:r>
+        <w:t xml:space="preserve"> </w:t>
+      </w:r>
+      <w:hyperlink r:id="rId135">
+        <w:r>
+          <w:rPr>
+            <w:rStyle w:val="Hyperlink"/>
+          </w:rPr>
+          <w:t xml:space="preserve">http://www.jstatsoft.org/v21/i12/</w:t>
+        </w:r>
+      </w:hyperlink>
+    </w:p>
+    <w:bookmarkEnd w:id="136"/>
+    <w:bookmarkStart w:id="138" w:name="ref-R-ggplot2"/>
+    <w:p>
+      <w:pPr>
+        <w:pStyle w:val="Literaturverzeichnis"/>
+      </w:pPr>
+      <w:r>
+        <w:t xml:space="preserve">Wickham, H. (2016).</w:t>
+      </w:r>
+      <w:r>
+        <w:t xml:space="preserve"> </w:t>
+      </w:r>
+      <w:r>
+        <w:rPr>
+          <w:i/>
+        </w:rPr>
+        <w:t xml:space="preserve">Ggplot2: Elegant graphics for data analysis</w:t>
+      </w:r>
+      <w:r>
+        <w:t xml:space="preserve">. Springer-Verlag New York. Retrieved from</w:t>
+      </w:r>
+      <w:r>
+        <w:t xml:space="preserve"> </w:t>
+      </w:r>
+      <w:hyperlink r:id="rId137">
+        <w:r>
+          <w:rPr>
+            <w:rStyle w:val="Hyperlink"/>
+          </w:rPr>
+          <w:t xml:space="preserve">https://ggplot2.tidyverse.org</w:t>
+        </w:r>
+      </w:hyperlink>
+    </w:p>
+    <w:bookmarkEnd w:id="138"/>
+    <w:bookmarkStart w:id="140" w:name="ref-R-stringr"/>
+    <w:p>
+      <w:pPr>
+        <w:pStyle w:val="Literaturverzeichnis"/>
+      </w:pPr>
+      <w:r>
+        <w:t xml:space="preserve">Wickham, H. (2019).</w:t>
+      </w:r>
+      <w:r>
+        <w:t xml:space="preserve"> </w:t>
+      </w:r>
+      <w:r>
+        <w:rPr>
+          <w:i/>
+        </w:rPr>
+        <w:t xml:space="preserve">Stringr: Simple, consistent wrappers for common string operations</w:t>
+      </w:r>
+      <w:r>
+        <w:t xml:space="preserve">. Retrieved from</w:t>
+      </w:r>
+      <w:r>
+        <w:t xml:space="preserve"> </w:t>
+      </w:r>
+      <w:hyperlink r:id="rId139">
+        <w:r>
+          <w:rPr>
+            <w:rStyle w:val="Hyperlink"/>
+          </w:rPr>
+          <w:t xml:space="preserve">https://CRAN.R-project.org/package=stringr</w:t>
+        </w:r>
+      </w:hyperlink>
+    </w:p>
+    <w:bookmarkEnd w:id="140"/>
+    <w:bookmarkStart w:id="142" w:name="ref-Winter2013"/>
+    <w:p>
+      <w:pPr>
+        <w:pStyle w:val="Literaturverzeichnis"/>
+      </w:pPr>
+      <w:r>
         <w:t xml:space="preserve">Winter, J. de, &amp; Happee, R. (2013). Why Selective Publication of Statistically Significant Results Can Be Effective.</w:t>
       </w:r>
       <w:r>
@@ -13186,7 +13973,7 @@
       <w:r>
         <w:t xml:space="preserve"> </w:t>
       </w:r>
-      <w:hyperlink r:id="rId118">
+      <w:hyperlink r:id="rId141">
         <w:r>
           <w:rPr>
             <w:rStyle w:val="Hyperlink"/>
@@ -13195,8 +13982,8 @@
         </w:r>
       </w:hyperlink>
     </w:p>
-    <w:bookmarkEnd w:id="119"/>
-    <w:bookmarkStart w:id="121" w:name="ref-Wiseman2019"/>
+    <w:bookmarkEnd w:id="142"/>
+    <w:bookmarkStart w:id="144" w:name="ref-Wiseman2019"/>
     <w:p>
       <w:pPr>
         <w:pStyle w:val="Literaturverzeichnis"/>
@@ -13231,7 +14018,7 @@
       <w:r>
         <w:t xml:space="preserve"> </w:t>
       </w:r>
-      <w:hyperlink r:id="rId120">
+      <w:hyperlink r:id="rId143">
         <w:r>
           <w:rPr>
             <w:rStyle w:val="Hyperlink"/>
@@ -13240,13 +14027,115 @@
         </w:r>
       </w:hyperlink>
     </w:p>
-    <w:bookmarkEnd w:id="121"/>
-    <w:bookmarkStart w:id="122" w:name="ref-Agnoli2017"/>
+    <w:bookmarkEnd w:id="144"/>
+    <w:bookmarkStart w:id="146" w:name="ref-R-knitr"/>
     <w:p>
       <w:pPr>
         <w:pStyle w:val="Literaturverzeichnis"/>
       </w:pPr>
       <w:r>
+        <w:t xml:space="preserve">Xie, Y. (2015).</w:t>
+      </w:r>
+      <w:r>
+        <w:t xml:space="preserve"> </w:t>
+      </w:r>
+      <w:r>
+        <w:rPr>
+          <w:i/>
+        </w:rPr>
+        <w:t xml:space="preserve">Dynamic documents with R and knitr</w:t>
+      </w:r>
+      <w:r>
+        <w:t xml:space="preserve"> </w:t>
+      </w:r>
+      <w:r>
+        <w:t xml:space="preserve">(2nd ed.). Boca Raton, Florida: Chapman; Hall/CRC. Retrieved from</w:t>
+      </w:r>
+      <w:r>
+        <w:t xml:space="preserve"> </w:t>
+      </w:r>
+      <w:hyperlink r:id="rId145">
+        <w:r>
+          <w:rPr>
+            <w:rStyle w:val="Hyperlink"/>
+          </w:rPr>
+          <w:t xml:space="preserve">https://yihui.name/knitr/</w:t>
+        </w:r>
+      </w:hyperlink>
+    </w:p>
+    <w:bookmarkEnd w:id="146"/>
+    <w:bookmarkStart w:id="148" w:name="ref-R-bookdown"/>
+    <w:p>
+      <w:pPr>
+        <w:pStyle w:val="Literaturverzeichnis"/>
+      </w:pPr>
+      <w:r>
+        <w:t xml:space="preserve">Xie, Y. (2016).</w:t>
+      </w:r>
+      <w:r>
+        <w:t xml:space="preserve"> </w:t>
+      </w:r>
+      <w:r>
+        <w:rPr>
+          <w:i/>
+        </w:rPr>
+        <w:t xml:space="preserve">Bookdown: Authoring books and technical documents with R markdown</w:t>
+      </w:r>
+      <w:r>
+        <w:t xml:space="preserve">. Boca Raton, Florida: Chapman; Hall/CRC. Retrieved from</w:t>
+      </w:r>
+      <w:r>
+        <w:t xml:space="preserve"> </w:t>
+      </w:r>
+      <w:hyperlink r:id="rId147">
+        <w:r>
+          <w:rPr>
+            <w:rStyle w:val="Hyperlink"/>
+          </w:rPr>
+          <w:t xml:space="preserve">https://github.com/rstudio/bookdown</w:t>
+        </w:r>
+      </w:hyperlink>
+    </w:p>
+    <w:bookmarkEnd w:id="148"/>
+    <w:bookmarkStart w:id="150" w:name="ref-R-rmarkdown"/>
+    <w:p>
+      <w:pPr>
+        <w:pStyle w:val="Literaturverzeichnis"/>
+      </w:pPr>
+      <w:r>
+        <w:t xml:space="preserve">Xie, Y., Allaire, J., &amp; Grolemund, G. (2018).</w:t>
+      </w:r>
+      <w:r>
+        <w:t xml:space="preserve"> </w:t>
+      </w:r>
+      <w:r>
+        <w:rPr>
+          <w:i/>
+        </w:rPr>
+        <w:t xml:space="preserve">R markdown: The definitive guide</w:t>
+      </w:r>
+      <w:r>
+        <w:t xml:space="preserve">. Boca Raton, Florida: Chapman; Hall/CRC. Retrieved from</w:t>
+      </w:r>
+      <w:r>
+        <w:t xml:space="preserve"> </w:t>
+      </w:r>
+      <w:hyperlink r:id="rId149">
+        <w:r>
+          <w:rPr>
+            <w:rStyle w:val="Hyperlink"/>
+          </w:rPr>
+          <w:t xml:space="preserve">https://bookdown.org/yihui/rmarkdown</w:t>
+        </w:r>
+      </w:hyperlink>
+    </w:p>
+    <w:bookmarkEnd w:id="150"/>
+    <w:bookmarkStart w:id="151" w:name="ref-Agnoli2017"/>
+    <w:p>
+      <w:pPr>
+        <w:pStyle w:val="Literaturverzeichnis"/>
+      </w:pPr>
+      <w:r>
         <w:t xml:space="preserve">Agnoli, F., Wicherts, J. M., Veldkamp, C. L. S., Albiero, P., &amp; Cubelli, R. (2017). Questionable research practices among italian research psychologists.</w:t>
       </w:r>
       <w:r>
@@ -13276,7 +14165,7 @@
       <w:r>
         <w:t xml:space="preserve"> </w:t>
       </w:r>
-      <w:hyperlink r:id="rId47">
+      <w:hyperlink r:id="rId52">
         <w:r>
           <w:rPr>
             <w:rStyle w:val="Hyperlink"/>
@@ -13285,8 +14174,8 @@
         </w:r>
       </w:hyperlink>
     </w:p>
-    <w:bookmarkEnd w:id="122"/>
-    <w:bookmarkStart w:id="123" w:name="ref-Allen2019"/>
+    <w:bookmarkEnd w:id="151"/>
+    <w:bookmarkStart w:id="152" w:name="ref-Allen2019"/>
     <w:p>
       <w:pPr>
         <w:pStyle w:val="Literaturverzeichnis"/>
@@ -13321,7 +14210,7 @@
       <w:r>
         <w:t xml:space="preserve"> </w:t>
       </w:r>
-      <w:hyperlink r:id="rId49">
+      <w:hyperlink r:id="rId54">
         <w:r>
           <w:rPr>
             <w:rStyle w:val="Hyperlink"/>
@@ -13330,13 +14219,34 @@
         </w:r>
       </w:hyperlink>
     </w:p>
-    <w:bookmarkEnd w:id="123"/>
-    <w:bookmarkStart w:id="124" w:name="ref-Atkinson1982"/>
+    <w:bookmarkEnd w:id="152"/>
+    <w:bookmarkStart w:id="153" w:name="ref-R-codebook"/>
     <w:p>
       <w:pPr>
         <w:pStyle w:val="Literaturverzeichnis"/>
       </w:pPr>
       <w:r>
+        <w:t xml:space="preserve">Arslan, R. C. (2018). How to automatically generate rich codebooks from study metadata. PsyArxiv.</w:t>
+      </w:r>
+      <w:r>
+        <w:t xml:space="preserve"> </w:t>
+      </w:r>
+      <w:hyperlink r:id="rId56">
+        <w:r>
+          <w:rPr>
+            <w:rStyle w:val="Hyperlink"/>
+          </w:rPr>
+          <w:t xml:space="preserve">https://doi.org/10.31234/osf.io/5qc6h</w:t>
+        </w:r>
+      </w:hyperlink>
+    </w:p>
+    <w:bookmarkEnd w:id="153"/>
+    <w:bookmarkStart w:id="154" w:name="ref-Atkinson1982"/>
+    <w:p>
+      <w:pPr>
+        <w:pStyle w:val="Literaturverzeichnis"/>
+      </w:pPr>
+      <w:r>
         <w:t xml:space="preserve">Atkinson, D. R., Furlong, M. J., &amp; Wampold, B. E. (1982). Statistical significance, reviewer evaluations, and the scientific process: Is there a (statistically) significant relationship?</w:t>
       </w:r>
       <w:r>
@@ -13366,7 +14276,7 @@
       <w:r>
         <w:t xml:space="preserve"> </w:t>
       </w:r>
-      <w:hyperlink r:id="rId51">
+      <w:hyperlink r:id="rId58">
         <w:r>
           <w:rPr>
             <w:rStyle w:val="Hyperlink"/>
@@ -13375,13 +14285,46 @@
         </w:r>
       </w:hyperlink>
     </w:p>
-    <w:bookmarkEnd w:id="124"/>
-    <w:bookmarkStart w:id="125" w:name="ref-Chambers2013"/>
+    <w:bookmarkEnd w:id="154"/>
+    <w:bookmarkStart w:id="155" w:name="ref-R-papaja"/>
     <w:p>
       <w:pPr>
         <w:pStyle w:val="Literaturverzeichnis"/>
       </w:pPr>
       <w:r>
+        <w:t xml:space="preserve">Aust, F., &amp; Barth, M. (2018).</w:t>
+      </w:r>
+      <w:r>
+        <w:t xml:space="preserve"> </w:t>
+      </w:r>
+      <w:r>
+        <w:rPr>
+          <w:i/>
+        </w:rPr>
+        <w:t xml:space="preserve">papaja: Create APA manuscripts with R Markdown</w:t>
+      </w:r>
+      <w:r>
+        <w:t xml:space="preserve">. Retrieved from</w:t>
+      </w:r>
+      <w:r>
+        <w:t xml:space="preserve"> </w:t>
+      </w:r>
+      <w:hyperlink r:id="rId60">
+        <w:r>
+          <w:rPr>
+            <w:rStyle w:val="Hyperlink"/>
+          </w:rPr>
+          <w:t xml:space="preserve">https://github.com/crsh/papaja</w:t>
+        </w:r>
+      </w:hyperlink>
+    </w:p>
+    <w:bookmarkEnd w:id="155"/>
+    <w:bookmarkStart w:id="156" w:name="ref-Chambers2013"/>
+    <w:p>
+      <w:pPr>
+        <w:pStyle w:val="Literaturverzeichnis"/>
+      </w:pPr>
+      <w:r>
         <w:t xml:space="preserve">Chambers, C. (2013). Registered reports: A new publishing initiative at Cortex,</w:t>
       </w:r>
       <w:r>
@@ -13399,7 +14342,7 @@
       <w:r>
         <w:t xml:space="preserve"> </w:t>
       </w:r>
-      <w:hyperlink r:id="rId53">
+      <w:hyperlink r:id="rId62">
         <w:r>
           <w:rPr>
             <w:rStyle w:val="Hyperlink"/>
@@ -13408,8 +14351,8 @@
         </w:r>
       </w:hyperlink>
     </w:p>
-    <w:bookmarkEnd w:id="125"/>
-    <w:bookmarkStart w:id="126" w:name="ref-Chambers2015"/>
+    <w:bookmarkEnd w:id="156"/>
+    <w:bookmarkStart w:id="157" w:name="ref-Chambers2015"/>
     <w:p>
       <w:pPr>
         <w:pStyle w:val="Literaturverzeichnis"/>
@@ -13444,7 +14387,7 @@
       <w:r>
         <w:t xml:space="preserve"> </w:t>
       </w:r>
-      <w:hyperlink r:id="rId55">
+      <w:hyperlink r:id="rId64">
         <w:r>
           <w:rPr>
             <w:rStyle w:val="Hyperlink"/>
@@ -13453,8 +14396,8 @@
         </w:r>
       </w:hyperlink>
     </w:p>
-    <w:bookmarkEnd w:id="126"/>
-    <w:bookmarkStart w:id="127" w:name="ref-OSC2015"/>
+    <w:bookmarkEnd w:id="157"/>
+    <w:bookmarkStart w:id="158" w:name="ref-OSC2015"/>
     <w:p>
       <w:pPr>
         <w:pStyle w:val="Literaturverzeichnis"/>
@@ -13489,7 +14432,7 @@
       <w:r>
         <w:t xml:space="preserve"> </w:t>
       </w:r>
-      <w:hyperlink r:id="rId57">
+      <w:hyperlink r:id="rId66">
         <w:r>
           <w:rPr>
             <w:rStyle w:val="Hyperlink"/>
@@ -13498,8 +14441,8 @@
         </w:r>
       </w:hyperlink>
     </w:p>
-    <w:bookmarkEnd w:id="127"/>
-    <w:bookmarkStart w:id="128" w:name="ref-Cristea2018"/>
+    <w:bookmarkEnd w:id="158"/>
+    <w:bookmarkStart w:id="159" w:name="ref-Cristea2018"/>
     <w:p>
       <w:pPr>
         <w:pStyle w:val="Literaturverzeichnis"/>
@@ -13534,7 +14477,7 @@
       <w:r>
         <w:t xml:space="preserve"> </w:t>
       </w:r>
-      <w:hyperlink r:id="rId59">
+      <w:hyperlink r:id="rId68">
         <w:r>
           <w:rPr>
             <w:rStyle w:val="Hyperlink"/>
@@ -13543,8 +14486,8 @@
         </w:r>
       </w:hyperlink>
     </w:p>
-    <w:bookmarkEnd w:id="128"/>
-    <w:bookmarkStart w:id="129" w:name="ref-Fanelli2010"/>
+    <w:bookmarkEnd w:id="159"/>
+    <w:bookmarkStart w:id="160" w:name="ref-Fanelli2010"/>
     <w:p>
       <w:pPr>
         <w:pStyle w:val="Literaturverzeichnis"/>
@@ -13579,7 +14522,7 @@
       <w:r>
         <w:t xml:space="preserve"> </w:t>
       </w:r>
-      <w:hyperlink r:id="rId61">
+      <w:hyperlink r:id="rId70">
         <w:r>
           <w:rPr>
             <w:rStyle w:val="Hyperlink"/>
@@ -13588,8 +14531,8 @@
         </w:r>
       </w:hyperlink>
     </w:p>
-    <w:bookmarkEnd w:id="129"/>
-    <w:bookmarkStart w:id="130" w:name="ref-Fanelli2012"/>
+    <w:bookmarkEnd w:id="160"/>
+    <w:bookmarkStart w:id="161" w:name="ref-Fanelli2012"/>
     <w:p>
       <w:pPr>
         <w:pStyle w:val="Literaturverzeichnis"/>
@@ -13624,7 +14567,7 @@
       <w:r>
         <w:t xml:space="preserve"> </w:t>
       </w:r>
-      <w:hyperlink r:id="rId63">
+      <w:hyperlink r:id="rId72">
         <w:r>
           <w:rPr>
             <w:rStyle w:val="Hyperlink"/>
@@ -13633,8 +14576,8 @@
         </w:r>
       </w:hyperlink>
     </w:p>
-    <w:bookmarkEnd w:id="130"/>
-    <w:bookmarkStart w:id="131" w:name="ref-Fiedler2016"/>
+    <w:bookmarkEnd w:id="161"/>
+    <w:bookmarkStart w:id="162" w:name="ref-Fiedler2016"/>
     <w:p>
       <w:pPr>
         <w:pStyle w:val="Literaturverzeichnis"/>
@@ -13669,7 +14612,7 @@
       <w:r>
         <w:t xml:space="preserve"> </w:t>
       </w:r>
-      <w:hyperlink r:id="rId65">
+      <w:hyperlink r:id="rId74">
         <w:r>
           <w:rPr>
             <w:rStyle w:val="Hyperlink"/>
@@ -13678,8 +14621,8 @@
         </w:r>
       </w:hyperlink>
     </w:p>
-    <w:bookmarkEnd w:id="131"/>
-    <w:bookmarkStart w:id="132" w:name="ref-Franco2014"/>
+    <w:bookmarkEnd w:id="162"/>
+    <w:bookmarkStart w:id="163" w:name="ref-Franco2014"/>
     <w:p>
       <w:pPr>
         <w:pStyle w:val="Literaturverzeichnis"/>
@@ -13714,7 +14657,7 @@
       <w:r>
         <w:t xml:space="preserve"> </w:t>
       </w:r>
-      <w:hyperlink r:id="rId67">
+      <w:hyperlink r:id="rId76">
         <w:r>
           <w:rPr>
             <w:rStyle w:val="Hyperlink"/>
@@ -13723,8 +14666,8 @@
         </w:r>
       </w:hyperlink>
     </w:p>
-    <w:bookmarkEnd w:id="132"/>
-    <w:bookmarkStart w:id="133" w:name="ref-Franco2016"/>
+    <w:bookmarkEnd w:id="163"/>
+    <w:bookmarkStart w:id="164" w:name="ref-Franco2016"/>
     <w:p>
       <w:pPr>
         <w:pStyle w:val="Literaturverzeichnis"/>
@@ -13759,7 +14702,7 @@
       <w:r>
         <w:t xml:space="preserve"> </w:t>
       </w:r>
-      <w:hyperlink r:id="rId69">
+      <w:hyperlink r:id="rId78">
         <w:r>
           <w:rPr>
             <w:rStyle w:val="Hyperlink"/>
@@ -13768,8 +14711,8 @@
         </w:r>
       </w:hyperlink>
     </w:p>
-    <w:bookmarkEnd w:id="133"/>
-    <w:bookmarkStart w:id="134" w:name="ref-Greenwald1975"/>
+    <w:bookmarkEnd w:id="164"/>
+    <w:bookmarkStart w:id="165" w:name="ref-Greenwald1975"/>
     <w:p>
       <w:pPr>
         <w:pStyle w:val="Literaturverzeichnis"/>
@@ -13802,8 +14745,8 @@
         <w:t xml:space="preserve">(1), 1–20.</w:t>
       </w:r>
     </w:p>
-    <w:bookmarkEnd w:id="134"/>
-    <w:bookmarkStart w:id="135" w:name="ref-John2012"/>
+    <w:bookmarkEnd w:id="165"/>
+    <w:bookmarkStart w:id="166" w:name="ref-John2012"/>
     <w:p>
       <w:pPr>
         <w:pStyle w:val="Literaturverzeichnis"/>
@@ -13838,7 +14781,7 @@
       <w:r>
         <w:t xml:space="preserve"> </w:t>
       </w:r>
-      <w:hyperlink r:id="rId72">
+      <w:hyperlink r:id="rId81">
         <w:r>
           <w:rPr>
             <w:rStyle w:val="Hyperlink"/>
@@ -13847,8 +14790,8 @@
         </w:r>
       </w:hyperlink>
     </w:p>
-    <w:bookmarkEnd w:id="135"/>
-    <w:bookmarkStart w:id="136" w:name="ref-Jonas2016"/>
+    <w:bookmarkEnd w:id="166"/>
+    <w:bookmarkStart w:id="167" w:name="ref-Jonas2016"/>
     <w:p>
       <w:pPr>
         <w:pStyle w:val="Literaturverzeichnis"/>
@@ -13883,7 +14826,7 @@
       <w:r>
         <w:t xml:space="preserve"> </w:t>
       </w:r>
-      <w:hyperlink r:id="rId74">
+      <w:hyperlink r:id="rId83">
         <w:r>
           <w:rPr>
             <w:rStyle w:val="Hyperlink"/>
@@ -13892,8 +14835,8 @@
         </w:r>
       </w:hyperlink>
     </w:p>
-    <w:bookmarkEnd w:id="136"/>
-    <w:bookmarkStart w:id="137" w:name="ref-Kerr1998"/>
+    <w:bookmarkEnd w:id="167"/>
+    <w:bookmarkStart w:id="168" w:name="ref-Kerr1998"/>
     <w:p>
       <w:pPr>
         <w:pStyle w:val="Literaturverzeichnis"/>
@@ -13928,7 +14871,7 @@
       <w:r>
         <w:t xml:space="preserve"> </w:t>
       </w:r>
-      <w:hyperlink r:id="rId76">
+      <w:hyperlink r:id="rId85">
         <w:r>
           <w:rPr>
             <w:rStyle w:val="Hyperlink"/>
@@ -13937,8 +14880,8 @@
         </w:r>
       </w:hyperlink>
     </w:p>
-    <w:bookmarkEnd w:id="137"/>
-    <w:bookmarkStart w:id="138" w:name="ref-Kohler2019"/>
+    <w:bookmarkEnd w:id="168"/>
+    <w:bookmarkStart w:id="169" w:name="ref-Kohler2019"/>
     <w:p>
       <w:pPr>
         <w:pStyle w:val="Literaturverzeichnis"/>
@@ -13961,7 +14904,7 @@
       <w:r>
         <w:t xml:space="preserve"> </w:t>
       </w:r>
-      <w:hyperlink r:id="rId78">
+      <w:hyperlink r:id="rId87">
         <w:r>
           <w:rPr>
             <w:rStyle w:val="Hyperlink"/>
@@ -13970,19 +14913,64 @@
         </w:r>
       </w:hyperlink>
     </w:p>
-    <w:bookmarkEnd w:id="138"/>
-    <w:bookmarkStart w:id="139" w:name="ref-Lakens2019b"/>
+    <w:bookmarkEnd w:id="169"/>
+    <w:bookmarkStart w:id="170" w:name="ref-R-TOSTER"/>
     <w:p>
       <w:pPr>
         <w:pStyle w:val="Literaturverzeichnis"/>
       </w:pPr>
       <w:r>
+        <w:t xml:space="preserve">Lakens, D. (2017). Equivalence tests: A practical primer for t-tests, correlations, and meta-analyses.</w:t>
+      </w:r>
+      <w:r>
+        <w:t xml:space="preserve"> </w:t>
+      </w:r>
+      <w:r>
+        <w:rPr>
+          <w:i/>
+        </w:rPr>
+        <w:t xml:space="preserve">Social Psychological and Personality Science</w:t>
+      </w:r>
+      <w:r>
+        <w:t xml:space="preserve">,</w:t>
+      </w:r>
+      <w:r>
+        <w:t xml:space="preserve"> </w:t>
+      </w:r>
+      <w:r>
+        <w:rPr>
+          <w:i/>
+        </w:rPr>
+        <w:t xml:space="preserve">1</w:t>
+      </w:r>
+      <w:r>
+        <w:t xml:space="preserve">, 1–8.</w:t>
+      </w:r>
+      <w:r>
+        <w:t xml:space="preserve"> </w:t>
+      </w:r>
+      <w:hyperlink r:id="rId89">
+        <w:r>
+          <w:rPr>
+            <w:rStyle w:val="Hyperlink"/>
+          </w:rPr>
+          <w:t xml:space="preserve">https://doi.org/10.1177/1948550617697177</w:t>
+        </w:r>
+      </w:hyperlink>
+    </w:p>
+    <w:bookmarkEnd w:id="170"/>
+    <w:bookmarkStart w:id="171" w:name="ref-Lakens2019b"/>
+    <w:p>
+      <w:pPr>
+        <w:pStyle w:val="Literaturverzeichnis"/>
+      </w:pPr>
+      <w:r>
         <w:t xml:space="preserve">Lakens, D. (n.d.). The Value of Preregistration for Psychological Science: A Conceptual Analysis.</w:t>
       </w:r>
       <w:r>
         <w:t xml:space="preserve"> </w:t>
       </w:r>
-      <w:hyperlink r:id="rId80">
+      <w:hyperlink r:id="rId91">
         <w:r>
           <w:rPr>
             <w:rStyle w:val="Hyperlink"/>
@@ -13991,8 +14979,8 @@
         </w:r>
       </w:hyperlink>
     </w:p>
-    <w:bookmarkEnd w:id="139"/>
-    <w:bookmarkStart w:id="140" w:name="ref-Lakens2018a"/>
+    <w:bookmarkEnd w:id="171"/>
+    <w:bookmarkStart w:id="172" w:name="ref-Lakens2018a"/>
     <w:p>
       <w:pPr>
         <w:pStyle w:val="Literaturverzeichnis"/>
@@ -14027,7 +15015,7 @@
       <w:r>
         <w:t xml:space="preserve"> </w:t>
       </w:r>
-      <w:hyperlink r:id="rId82">
+      <w:hyperlink r:id="rId93">
         <w:r>
           <w:rPr>
             <w:rStyle w:val="Hyperlink"/>
@@ -14036,8 +15024,8 @@
         </w:r>
       </w:hyperlink>
     </w:p>
-    <w:bookmarkEnd w:id="140"/>
-    <w:bookmarkStart w:id="141" w:name="ref-Mahoney1977"/>
+    <w:bookmarkEnd w:id="172"/>
+    <w:bookmarkStart w:id="173" w:name="ref-Mahoney1977"/>
     <w:p>
       <w:pPr>
         <w:pStyle w:val="Literaturverzeichnis"/>
@@ -14072,7 +15060,7 @@
       <w:r>
         <w:t xml:space="preserve"> </w:t>
       </w:r>
-      <w:hyperlink r:id="rId84">
+      <w:hyperlink r:id="rId95">
         <w:r>
           <w:rPr>
             <w:rStyle w:val="Hyperlink"/>
@@ -14081,8 +15069,8 @@
         </w:r>
       </w:hyperlink>
     </w:p>
-    <w:bookmarkEnd w:id="141"/>
-    <w:bookmarkStart w:id="142" w:name="ref-Makel2012"/>
+    <w:bookmarkEnd w:id="173"/>
+    <w:bookmarkStart w:id="174" w:name="ref-Makel2012"/>
     <w:p>
       <w:pPr>
         <w:pStyle w:val="Literaturverzeichnis"/>
@@ -14105,7 +15093,7 @@
       <w:r>
         <w:t xml:space="preserve"> </w:t>
       </w:r>
-      <w:hyperlink r:id="rId86">
+      <w:hyperlink r:id="rId97">
         <w:r>
           <w:rPr>
             <w:rStyle w:val="Hyperlink"/>
@@ -14114,8 +15102,8 @@
         </w:r>
       </w:hyperlink>
     </w:p>
-    <w:bookmarkEnd w:id="142"/>
-    <w:bookmarkStart w:id="143" w:name="ref-Maxwell2004"/>
+    <w:bookmarkEnd w:id="174"/>
+    <w:bookmarkStart w:id="175" w:name="ref-Maxwell2004"/>
     <w:p>
       <w:pPr>
         <w:pStyle w:val="Literaturverzeichnis"/>
@@ -14150,7 +15138,7 @@
       <w:r>
         <w:t xml:space="preserve"> </w:t>
       </w:r>
-      <w:hyperlink r:id="rId88">
+      <w:hyperlink r:id="rId99">
         <w:r>
           <w:rPr>
             <w:rStyle w:val="Hyperlink"/>
@@ -14159,8 +15147,8 @@
         </w:r>
       </w:hyperlink>
     </w:p>
-    <w:bookmarkEnd w:id="143"/>
-    <w:bookmarkStart w:id="144" w:name="ref-Motyl2017"/>
+    <w:bookmarkEnd w:id="175"/>
+    <w:bookmarkStart w:id="176" w:name="ref-Motyl2017"/>
     <w:p>
       <w:pPr>
         <w:pStyle w:val="Literaturverzeichnis"/>
@@ -14195,7 +15183,7 @@
       <w:r>
         <w:t xml:space="preserve"> </w:t>
       </w:r>
-      <w:hyperlink r:id="rId90">
+      <w:hyperlink r:id="rId101">
         <w:r>
           <w:rPr>
             <w:rStyle w:val="Hyperlink"/>
@@ -14204,8 +15192,8 @@
         </w:r>
       </w:hyperlink>
     </w:p>
-    <w:bookmarkEnd w:id="144"/>
-    <w:bookmarkStart w:id="145" w:name="ref-Mueller-Langer2019"/>
+    <w:bookmarkEnd w:id="176"/>
+    <w:bookmarkStart w:id="177" w:name="ref-Mueller-Langer2019"/>
     <w:p>
       <w:pPr>
         <w:pStyle w:val="Literaturverzeichnis"/>
@@ -14240,7 +15228,7 @@
       <w:r>
         <w:t xml:space="preserve"> </w:t>
       </w:r>
-      <w:hyperlink r:id="rId92">
+      <w:hyperlink r:id="rId103">
         <w:r>
           <w:rPr>
             <w:rStyle w:val="Hyperlink"/>
@@ -14249,13 +15237,46 @@
         </w:r>
       </w:hyperlink>
     </w:p>
-    <w:bookmarkEnd w:id="145"/>
-    <w:bookmarkStart w:id="146" w:name="ref-Nosek2014"/>
+    <w:bookmarkEnd w:id="177"/>
+    <w:bookmarkStart w:id="178" w:name="ref-R-here"/>
     <w:p>
       <w:pPr>
         <w:pStyle w:val="Literaturverzeichnis"/>
       </w:pPr>
       <w:r>
+        <w:t xml:space="preserve">Müller, K. (2017).</w:t>
+      </w:r>
+      <w:r>
+        <w:t xml:space="preserve"> </w:t>
+      </w:r>
+      <w:r>
+        <w:rPr>
+          <w:i/>
+        </w:rPr>
+        <w:t xml:space="preserve">Here: A simpler way to find your files</w:t>
+      </w:r>
+      <w:r>
+        <w:t xml:space="preserve">. Retrieved from</w:t>
+      </w:r>
+      <w:r>
+        <w:t xml:space="preserve"> </w:t>
+      </w:r>
+      <w:hyperlink r:id="rId105">
+        <w:r>
+          <w:rPr>
+            <w:rStyle w:val="Hyperlink"/>
+          </w:rPr>
+          <w:t xml:space="preserve">https://CRAN.R-project.org/package=here</w:t>
+        </w:r>
+      </w:hyperlink>
+    </w:p>
+    <w:bookmarkEnd w:id="178"/>
+    <w:bookmarkStart w:id="179" w:name="ref-Nosek2014"/>
+    <w:p>
+      <w:pPr>
+        <w:pStyle w:val="Literaturverzeichnis"/>
+      </w:pPr>
+      <w:r>
         <w:t xml:space="preserve">Nosek, B. A., &amp; Lakens, D. (2014). Registered Reports: A Method to Increase the Credibility of Published Results.</w:t>
       </w:r>
       <w:r>
@@ -14285,7 +15306,7 @@
       <w:r>
         <w:t xml:space="preserve"> </w:t>
       </w:r>
-      <w:hyperlink r:id="rId94">
+      <w:hyperlink r:id="rId107">
         <w:r>
           <w:rPr>
             <w:rStyle w:val="Hyperlink"/>
@@ -14294,8 +15315,8 @@
         </w:r>
       </w:hyperlink>
     </w:p>
-    <w:bookmarkEnd w:id="146"/>
-    <w:bookmarkStart w:id="147" w:name="ref-Pridemore2018"/>
+    <w:bookmarkEnd w:id="179"/>
+    <w:bookmarkStart w:id="180" w:name="ref-Pridemore2018"/>
     <w:p>
       <w:pPr>
         <w:pStyle w:val="Literaturverzeichnis"/>
@@ -14330,7 +15351,7 @@
       <w:r>
         <w:t xml:space="preserve"> </w:t>
       </w:r>
-      <w:hyperlink r:id="rId96">
+      <w:hyperlink r:id="rId109">
         <w:r>
           <w:rPr>
             <w:rStyle w:val="Hyperlink"/>
@@ -14339,19 +15360,52 @@
         </w:r>
       </w:hyperlink>
     </w:p>
-    <w:bookmarkEnd w:id="147"/>
-    <w:bookmarkStart w:id="148" w:name="ref-RRRwebsite"/>
+    <w:bookmarkEnd w:id="180"/>
+    <w:bookmarkStart w:id="181" w:name="ref-R-base"/>
     <w:p>
       <w:pPr>
         <w:pStyle w:val="Literaturverzeichnis"/>
       </w:pPr>
       <w:r>
+        <w:t xml:space="preserve">R Core Team. (2019).</w:t>
+      </w:r>
+      <w:r>
+        <w:t xml:space="preserve"> </w:t>
+      </w:r>
+      <w:r>
+        <w:rPr>
+          <w:i/>
+        </w:rPr>
+        <w:t xml:space="preserve">R: A language and environment for statistical computing</w:t>
+      </w:r>
+      <w:r>
+        <w:t xml:space="preserve">. Vienna, Austria: R Foundation for Statistical Computing. Retrieved from</w:t>
+      </w:r>
+      <w:r>
+        <w:t xml:space="preserve"> </w:t>
+      </w:r>
+      <w:hyperlink r:id="rId111">
+        <w:r>
+          <w:rPr>
+            <w:rStyle w:val="Hyperlink"/>
+          </w:rPr>
+          <w:t xml:space="preserve">https://www.R-project.org/</w:t>
+        </w:r>
+      </w:hyperlink>
+    </w:p>
+    <w:bookmarkEnd w:id="181"/>
+    <w:bookmarkStart w:id="182" w:name="ref-RRRwebsite"/>
+    <w:p>
+      <w:pPr>
+        <w:pStyle w:val="Literaturverzeichnis"/>
+      </w:pPr>
+      <w:r>
         <w:t xml:space="preserve">Registered Replication Reports. (n.d.). Retrieved December 28, 2019, from</w:t>
       </w:r>
       <w:r>
         <w:t xml:space="preserve"> </w:t>
       </w:r>
-      <w:hyperlink r:id="rId98">
+      <w:hyperlink r:id="rId113">
         <w:r>
           <w:rPr>
             <w:rStyle w:val="Hyperlink"/>
@@ -14360,8 +15414,8 @@
         </w:r>
       </w:hyperlink>
     </w:p>
-    <w:bookmarkEnd w:id="148"/>
-    <w:bookmarkStart w:id="149" w:name="ref-Rohatgi2018"/>
+    <w:bookmarkEnd w:id="182"/>
+    <w:bookmarkStart w:id="183" w:name="ref-Rohatgi2018"/>
     <w:p>
       <w:pPr>
         <w:pStyle w:val="Literaturverzeichnis"/>
@@ -14384,7 +15438,7 @@
       <w:r>
         <w:t xml:space="preserve"> </w:t>
       </w:r>
-      <w:hyperlink r:id="rId100">
+      <w:hyperlink r:id="rId115">
         <w:r>
           <w:rPr>
             <w:rStyle w:val="Hyperlink"/>
@@ -14393,8 +15447,8 @@
         </w:r>
       </w:hyperlink>
     </w:p>
-    <w:bookmarkEnd w:id="149"/>
-    <w:bookmarkStart w:id="150" w:name="ref-Rosenthal1979"/>
+    <w:bookmarkEnd w:id="183"/>
+    <w:bookmarkStart w:id="184" w:name="ref-Rosenthal1979"/>
     <w:p>
       <w:pPr>
         <w:pStyle w:val="Literaturverzeichnis"/>
@@ -14429,7 +15483,7 @@
       <w:r>
         <w:t xml:space="preserve"> </w:t>
       </w:r>
-      <w:hyperlink r:id="rId102">
+      <w:hyperlink r:id="rId117">
         <w:r>
           <w:rPr>
             <w:rStyle w:val="Hyperlink"/>
@@ -14438,13 +15492,46 @@
         </w:r>
       </w:hyperlink>
     </w:p>
-    <w:bookmarkEnd w:id="150"/>
-    <w:bookmarkStart w:id="151" w:name="ref-Simmons2011"/>
+    <w:bookmarkEnd w:id="184"/>
+    <w:bookmarkStart w:id="185" w:name="ref-RStudioTeam2019"/>
     <w:p>
       <w:pPr>
         <w:pStyle w:val="Literaturverzeichnis"/>
       </w:pPr>
       <w:r>
+        <w:t xml:space="preserve">RStudio Team. (2019).</w:t>
+      </w:r>
+      <w:r>
+        <w:t xml:space="preserve"> </w:t>
+      </w:r>
+      <w:r>
+        <w:rPr>
+          <w:i/>
+        </w:rPr>
+        <w:t xml:space="preserve">RStudio: Integrated development environment for r</w:t>
+      </w:r>
+      <w:r>
+        <w:t xml:space="preserve">. Boston, MA: RStudio, Inc. Retrieved from</w:t>
+      </w:r>
+      <w:r>
+        <w:t xml:space="preserve"> </w:t>
+      </w:r>
+      <w:hyperlink r:id="rId119">
+        <w:r>
+          <w:rPr>
+            <w:rStyle w:val="Hyperlink"/>
+          </w:rPr>
+          <w:t xml:space="preserve">http://www.rstudio.com/</w:t>
+        </w:r>
+      </w:hyperlink>
+    </w:p>
+    <w:bookmarkEnd w:id="185"/>
+    <w:bookmarkStart w:id="186" w:name="ref-Simmons2011"/>
+    <w:p>
+      <w:pPr>
+        <w:pStyle w:val="Literaturverzeichnis"/>
+      </w:pPr>
+      <w:r>
         <w:t xml:space="preserve">Simmons, J. P., Nelson, L. D., &amp; Simonsohn, U. (2011). False-positive psychology: Undisclosed flexibility in data collection and analysis allows presenting anything as significant.</w:t>
       </w:r>
       <w:r>
@@ -14474,7 +15561,7 @@
       <w:r>
         <w:t xml:space="preserve"> </w:t>
       </w:r>
-      <w:hyperlink r:id="rId104">
+      <w:hyperlink r:id="rId121">
         <w:r>
           <w:rPr>
             <w:rStyle w:val="Hyperlink"/>
@@ -14483,8 +15570,8 @@
         </w:r>
       </w:hyperlink>
     </w:p>
-    <w:bookmarkEnd w:id="151"/>
-    <w:bookmarkStart w:id="152" w:name="ref-Simons2018"/>
+    <w:bookmarkEnd w:id="186"/>
+    <w:bookmarkStart w:id="187" w:name="ref-Simons2018"/>
     <w:p>
       <w:pPr>
         <w:pStyle w:val="Literaturverzeichnis"/>
@@ -14519,7 +15606,7 @@
       <w:r>
         <w:t xml:space="preserve"> </w:t>
       </w:r>
-      <w:hyperlink r:id="rId106">
+      <w:hyperlink r:id="rId123">
         <w:r>
           <w:rPr>
             <w:rStyle w:val="Hyperlink"/>
@@ -14528,8 +15615,8 @@
         </w:r>
       </w:hyperlink>
     </w:p>
-    <w:bookmarkEnd w:id="152"/>
-    <w:bookmarkStart w:id="153" w:name="ref-Simons2014"/>
+    <w:bookmarkEnd w:id="187"/>
+    <w:bookmarkStart w:id="188" w:name="ref-Simons2014"/>
     <w:p>
       <w:pPr>
         <w:pStyle w:val="Literaturverzeichnis"/>
@@ -14594,7 +15681,7 @@
       <w:r>
         <w:t xml:space="preserve"> </w:t>
       </w:r>
-      <w:hyperlink r:id="rId108">
+      <w:hyperlink r:id="rId125">
         <w:r>
           <w:rPr>
             <w:rStyle w:val="Hyperlink"/>
@@ -14603,8 +15690,8 @@
         </w:r>
       </w:hyperlink>
     </w:p>
-    <w:bookmarkEnd w:id="153"/>
-    <w:bookmarkStart w:id="154" w:name="ref-Sterling1959"/>
+    <w:bookmarkEnd w:id="188"/>
+    <w:bookmarkStart w:id="189" w:name="ref-Sterling1959"/>
     <w:p>
       <w:pPr>
         <w:pStyle w:val="Literaturverzeichnis"/>
@@ -14639,7 +15726,7 @@
       <w:r>
         <w:t xml:space="preserve"> </w:t>
       </w:r>
-      <w:hyperlink r:id="rId110">
+      <w:hyperlink r:id="rId127">
         <w:r>
           <w:rPr>
             <w:rStyle w:val="Hyperlink"/>
@@ -14648,8 +15735,8 @@
         </w:r>
       </w:hyperlink>
     </w:p>
-    <w:bookmarkEnd w:id="154"/>
-    <w:bookmarkStart w:id="155" w:name="ref-Sterling1995"/>
+    <w:bookmarkEnd w:id="189"/>
+    <w:bookmarkStart w:id="190" w:name="ref-Sterling1995"/>
     <w:p>
       <w:pPr>
         <w:pStyle w:val="Literaturverzeichnis"/>
@@ -14684,7 +15771,7 @@
       <w:r>
         <w:t xml:space="preserve"> </w:t>
       </w:r>
-      <w:hyperlink r:id="rId112">
+      <w:hyperlink r:id="rId129">
         <w:r>
           <w:rPr>
             <w:rStyle w:val="Hyperlink"/>
@@ -14693,8 +15780,8 @@
         </w:r>
       </w:hyperlink>
     </w:p>
-    <w:bookmarkEnd w:id="155"/>
-    <w:bookmarkStart w:id="156" w:name="ref-Szucs2017"/>
+    <w:bookmarkEnd w:id="190"/>
+    <w:bookmarkStart w:id="191" w:name="ref-Szucs2017"/>
     <w:p>
       <w:pPr>
         <w:pStyle w:val="Literaturverzeichnis"/>
@@ -14729,7 +15816,7 @@
       <w:r>
         <w:t xml:space="preserve"> </w:t>
       </w:r>
-      <w:hyperlink r:id="rId114">
+      <w:hyperlink r:id="rId131">
         <w:r>
           <w:rPr>
             <w:rStyle w:val="Hyperlink"/>
@@ -14738,8 +15825,8 @@
         </w:r>
       </w:hyperlink>
     </w:p>
-    <w:bookmarkEnd w:id="156"/>
-    <w:bookmarkStart w:id="157" w:name="ref-vanAssen2014"/>
+    <w:bookmarkEnd w:id="191"/>
+    <w:bookmarkStart w:id="192" w:name="ref-vanAssen2014"/>
     <w:p>
       <w:pPr>
         <w:pStyle w:val="Literaturverzeichnis"/>
@@ -14774,7 +15861,7 @@
       <w:r>
         <w:t xml:space="preserve"> </w:t>
       </w:r>
-      <w:hyperlink r:id="rId116">
+      <w:hyperlink r:id="rId133">
         <w:r>
           <w:rPr>
             <w:rStyle w:val="Hyperlink"/>
@@ -14783,13 +15870,124 @@
         </w:r>
       </w:hyperlink>
     </w:p>
-    <w:bookmarkEnd w:id="157"/>
-    <w:bookmarkStart w:id="158" w:name="ref-Winter2013"/>
+    <w:bookmarkEnd w:id="192"/>
+    <w:bookmarkStart w:id="193" w:name="ref-R-reshape2"/>
     <w:p>
       <w:pPr>
         <w:pStyle w:val="Literaturverzeichnis"/>
       </w:pPr>
       <w:r>
+        <w:t xml:space="preserve">Wickham, H. (2007). Reshaping data with the reshape package.</w:t>
+      </w:r>
+      <w:r>
+        <w:t xml:space="preserve"> </w:t>
+      </w:r>
+      <w:r>
+        <w:rPr>
+          <w:i/>
+        </w:rPr>
+        <w:t xml:space="preserve">Journal of Statistical Software</w:t>
+      </w:r>
+      <w:r>
+        <w:t xml:space="preserve">,</w:t>
+      </w:r>
+      <w:r>
+        <w:t xml:space="preserve"> </w:t>
+      </w:r>
+      <w:r>
+        <w:rPr>
+          <w:i/>
+        </w:rPr>
+        <w:t xml:space="preserve">21</w:t>
+      </w:r>
+      <w:r>
+        <w:t xml:space="preserve">(12), 1–20. Retrieved from</w:t>
+      </w:r>
+      <w:r>
+        <w:t xml:space="preserve"> </w:t>
+      </w:r>
+      <w:hyperlink r:id="rId135">
+        <w:r>
+          <w:rPr>
+            <w:rStyle w:val="Hyperlink"/>
+          </w:rPr>
+          <w:t xml:space="preserve">http://www.jstatsoft.org/v21/i12/</w:t>
+        </w:r>
+      </w:hyperlink>
+    </w:p>
+    <w:bookmarkEnd w:id="193"/>
+    <w:bookmarkStart w:id="194" w:name="ref-R-ggplot2"/>
+    <w:p>
+      <w:pPr>
+        <w:pStyle w:val="Literaturverzeichnis"/>
+      </w:pPr>
+      <w:r>
+        <w:t xml:space="preserve">Wickham, H. (2016).</w:t>
+      </w:r>
+      <w:r>
+        <w:t xml:space="preserve"> </w:t>
+      </w:r>
+      <w:r>
+        <w:rPr>
+          <w:i/>
+        </w:rPr>
+        <w:t xml:space="preserve">Ggplot2: Elegant graphics for data analysis</w:t>
+      </w:r>
+      <w:r>
+        <w:t xml:space="preserve">. Springer-Verlag New York. Retrieved from</w:t>
+      </w:r>
+      <w:r>
+        <w:t xml:space="preserve"> </w:t>
+      </w:r>
+      <w:hyperlink r:id="rId137">
+        <w:r>
+          <w:rPr>
+            <w:rStyle w:val="Hyperlink"/>
+          </w:rPr>
+          <w:t xml:space="preserve">https://ggplot2.tidyverse.org</w:t>
+        </w:r>
+      </w:hyperlink>
+    </w:p>
+    <w:bookmarkEnd w:id="194"/>
+    <w:bookmarkStart w:id="195" w:name="ref-R-stringr"/>
+    <w:p>
+      <w:pPr>
+        <w:pStyle w:val="Literaturverzeichnis"/>
+      </w:pPr>
+      <w:r>
+        <w:t xml:space="preserve">Wickham, H. (2019).</w:t>
+      </w:r>
+      <w:r>
+        <w:t xml:space="preserve"> </w:t>
+      </w:r>
+      <w:r>
+        <w:rPr>
+          <w:i/>
+        </w:rPr>
+        <w:t xml:space="preserve">Stringr: Simple, consistent wrappers for common string operations</w:t>
+      </w:r>
+      <w:r>
+        <w:t xml:space="preserve">. Retrieved from</w:t>
+      </w:r>
+      <w:r>
+        <w:t xml:space="preserve"> </w:t>
+      </w:r>
+      <w:hyperlink r:id="rId139">
+        <w:r>
+          <w:rPr>
+            <w:rStyle w:val="Hyperlink"/>
+          </w:rPr>
+          <w:t xml:space="preserve">https://CRAN.R-project.org/package=stringr</w:t>
+        </w:r>
+      </w:hyperlink>
+    </w:p>
+    <w:bookmarkEnd w:id="195"/>
+    <w:bookmarkStart w:id="196" w:name="ref-Winter2013"/>
+    <w:p>
+      <w:pPr>
+        <w:pStyle w:val="Literaturverzeichnis"/>
+      </w:pPr>
+      <w:r>
         <w:t xml:space="preserve">Winter, J. de, &amp; Happee, R. (2013). Why Selective Publication of Statistically Significant Results Can Be Effective.</w:t>
       </w:r>
       <w:r>
@@ -14819,7 +16017,7 @@
       <w:r>
         <w:t xml:space="preserve"> </w:t>
       </w:r>
-      <w:hyperlink r:id="rId118">
+      <w:hyperlink r:id="rId141">
         <w:r>
           <w:rPr>
             <w:rStyle w:val="Hyperlink"/>
@@ -14828,8 +16026,8 @@
         </w:r>
       </w:hyperlink>
     </w:p>
-    <w:bookmarkEnd w:id="158"/>
-    <w:bookmarkStart w:id="159" w:name="ref-Wiseman2019"/>
+    <w:bookmarkEnd w:id="196"/>
+    <w:bookmarkStart w:id="197" w:name="ref-Wiseman2019"/>
     <w:p>
       <w:pPr>
         <w:pStyle w:val="Literaturverzeichnis"/>
@@ -14864,7 +16062,7 @@
       <w:r>
         <w:t xml:space="preserve"> </w:t>
       </w:r>
-      <w:hyperlink r:id="rId120">
+      <w:hyperlink r:id="rId143">
         <w:r>
           <w:rPr>
             <w:rStyle w:val="Hyperlink"/>
@@ -14873,8 +16071,110 @@
         </w:r>
       </w:hyperlink>
     </w:p>
-    <w:bookmarkEnd w:id="159"/>
-    <w:bookmarkEnd w:id="160"/>
+    <w:bookmarkEnd w:id="197"/>
+    <w:bookmarkStart w:id="198" w:name="ref-R-knitr"/>
+    <w:p>
+      <w:pPr>
+        <w:pStyle w:val="Literaturverzeichnis"/>
+      </w:pPr>
+      <w:r>
+        <w:t xml:space="preserve">Xie, Y. (2015).</w:t>
+      </w:r>
+      <w:r>
+        <w:t xml:space="preserve"> </w:t>
+      </w:r>
+      <w:r>
+        <w:rPr>
+          <w:i/>
+        </w:rPr>
+        <w:t xml:space="preserve">Dynamic documents with R and knitr</w:t>
+      </w:r>
+      <w:r>
+        <w:t xml:space="preserve"> </w:t>
+      </w:r>
+      <w:r>
+        <w:t xml:space="preserve">(2nd ed.). Boca Raton, Florida: Chapman; Hall/CRC. Retrieved from</w:t>
+      </w:r>
+      <w:r>
+        <w:t xml:space="preserve"> </w:t>
+      </w:r>
+      <w:hyperlink r:id="rId145">
+        <w:r>
+          <w:rPr>
+            <w:rStyle w:val="Hyperlink"/>
+          </w:rPr>
+          <w:t xml:space="preserve">https://yihui.name/knitr/</w:t>
+        </w:r>
+      </w:hyperlink>
+    </w:p>
+    <w:bookmarkEnd w:id="198"/>
+    <w:bookmarkStart w:id="199" w:name="ref-R-bookdown"/>
+    <w:p>
+      <w:pPr>
+        <w:pStyle w:val="Literaturverzeichnis"/>
+      </w:pPr>
+      <w:r>
+        <w:t xml:space="preserve">Xie, Y. (2016).</w:t>
+      </w:r>
+      <w:r>
+        <w:t xml:space="preserve"> </w:t>
+      </w:r>
+      <w:r>
+        <w:rPr>
+          <w:i/>
+        </w:rPr>
+        <w:t xml:space="preserve">Bookdown: Authoring books and technical documents with R markdown</w:t>
+      </w:r>
+      <w:r>
+        <w:t xml:space="preserve">. Boca Raton, Florida: Chapman; Hall/CRC. Retrieved from</w:t>
+      </w:r>
+      <w:r>
+        <w:t xml:space="preserve"> </w:t>
+      </w:r>
+      <w:hyperlink r:id="rId147">
+        <w:r>
+          <w:rPr>
+            <w:rStyle w:val="Hyperlink"/>
+          </w:rPr>
+          <w:t xml:space="preserve">https://github.com/rstudio/bookdown</w:t>
+        </w:r>
+      </w:hyperlink>
+    </w:p>
+    <w:bookmarkEnd w:id="199"/>
+    <w:bookmarkStart w:id="200" w:name="ref-R-rmarkdown"/>
+    <w:p>
+      <w:pPr>
+        <w:pStyle w:val="Literaturverzeichnis"/>
+      </w:pPr>
+      <w:r>
+        <w:t xml:space="preserve">Xie, Y., Allaire, J., &amp; Grolemund, G. (2018).</w:t>
+      </w:r>
+      <w:r>
+        <w:t xml:space="preserve"> </w:t>
+      </w:r>
+      <w:r>
+        <w:rPr>
+          <w:i/>
+        </w:rPr>
+        <w:t xml:space="preserve">R markdown: The definitive guide</w:t>
+      </w:r>
+      <w:r>
+        <w:t xml:space="preserve">. Boca Raton, Florida: Chapman; Hall/CRC. Retrieved from</w:t>
+      </w:r>
+      <w:r>
+        <w:t xml:space="preserve"> </w:t>
+      </w:r>
+      <w:hyperlink r:id="rId149">
+        <w:r>
+          <w:rPr>
+            <w:rStyle w:val="Hyperlink"/>
+          </w:rPr>
+          <w:t xml:space="preserve">https://bookdown.org/yihui/rmarkdown</w:t>
+        </w:r>
+      </w:hyperlink>
+    </w:p>
+    <w:bookmarkEnd w:id="200"/>
+    <w:bookmarkEnd w:id="201"/>
     <w:sectPr>
       <w:headerReference w:type="even" r:id="rId11"/>
       <w:headerReference w:type="default" r:id="rId10"/>
@@ -14907,30 +16207,6 @@
       <w:r>
         <w:separator/>
       </w:r>
-    </w:p>
-  </w:footnote>
-  <w:footnote w:id="29">
-    <w:p>
-      <w:pPr>
-        <w:pStyle w:val="Funotentext"/>
-      </w:pPr>
-      <w:r>
-        <w:rPr>
-          <w:rStyle w:val="Funotenzeichen"/>
-        </w:rPr>
-        <w:footnoteRef/>
-      </w:r>
-      <w:r>
-        <w:t xml:space="preserve"> </w:t>
-      </w:r>
-      <w:hyperlink r:id="rId30">
-        <w:r>
-          <w:rPr>
-            <w:rStyle w:val="Hyperlink"/>
-          </w:rPr>
-          <w:t xml:space="preserve">https://www.zotero.org/groups/479248/osf/items/collectionKey/KEJP68G9</w:t>
-        </w:r>
-      </w:hyperlink>
     </w:p>
   </w:footnote>
 </w:footnotes>
@@ -15063,7 +16339,7 @@
       </w:rPr>
     </w:pPr>
     <w:r>
-      <w:t>Positive Results in Registered Reports</w:t>
+      <w:t>Positive Results in Standard vs Registered Reports</w:t>
     </w:r>
     <w:r>
       <w:ptab w:relativeTo="margin" w:alignment="right" w:leader="none"/>
@@ -15136,7 +16412,7 @@
       </w:rPr>
     </w:pPr>
     <w:r>
-      <w:t>Running head: Positive Results in Registered Reports</w:t>
+      <w:t>Running head: Positive Results in Standard vs Registered Reports</w:t>
     </w:r>
     <w:r>
       <w:ptab w:relativeTo="margin" w:alignment="right" w:leader="none"/>

</xml_diff>